<commit_message>
Update project documentation and manuals for Sistema de Gestión de Horarios (SGH)
</commit_message>
<xml_diff>
--- a/09-Manuales/Manual Movil/Manual Movil.docx
+++ b/09-Manuales/Manual Movil/Manual Movil.docx
@@ -1,6 +1,6 @@
 
 <file path=word/document.xml><?xml version="1.0" encoding="utf-8"?>
-<w:document xmlns:wpc="http://schemas.microsoft.com/office/word/2010/wordprocessingCanvas" xmlns:cx="http://schemas.microsoft.com/office/drawing/2014/chartex" xmlns:cx1="http://schemas.microsoft.com/office/drawing/2015/9/8/chartex" xmlns:cx2="http://schemas.microsoft.com/office/drawing/2015/10/21/chartex" xmlns:cx3="http://schemas.microsoft.com/office/drawing/2016/5/9/chartex" xmlns:cx4="http://schemas.microsoft.com/office/drawing/2016/5/10/chartex" xmlns:cx5="http://schemas.microsoft.com/office/drawing/2016/5/11/chartex" xmlns:cx6="http://schemas.microsoft.com/office/drawing/2016/5/12/chartex" xmlns:cx7="http://schemas.microsoft.com/office/drawing/2016/5/13/chartex" xmlns:cx8="http://schemas.microsoft.com/office/drawing/2016/5/14/chartex" xmlns:mc="http://schemas.openxmlformats.org/markup-compatibility/2006" xmlns:aink="http://schemas.microsoft.com/office/drawing/2016/ink" xmlns:am3d="http://schemas.microsoft.com/office/drawing/2017/model3d" xmlns:o="urn:schemas-microsoft-com:office:office" xmlns:oel="http://schemas.microsoft.com/office/2019/extlst" xmlns:r="http://schemas.openxmlformats.org/officeDocument/2006/relationships" xmlns:m="http://schemas.openxmlformats.org/officeDocument/2006/math" xmlns:v="urn:schemas-microsoft-com:vml" xmlns:wp14="http://schemas.microsoft.com/office/word/2010/wordprocessingDrawing" xmlns:wp="http://schemas.openxmlformats.org/drawingml/2006/wordprocessingDrawing" xmlns:w10="urn:schemas-microsoft-com:office:word" xmlns:w="http://schemas.openxmlformats.org/wordprocessingml/2006/main" xmlns:w14="http://schemas.microsoft.com/office/word/2010/wordml" xmlns:w15="http://schemas.microsoft.com/office/word/2012/wordml" xmlns:w16cex="http://schemas.microsoft.com/office/word/2018/wordml/cex" xmlns:w16cid="http://schemas.microsoft.com/office/word/2016/wordml/cid" xmlns:w16="http://schemas.microsoft.com/office/word/2018/wordml" xmlns:w16du="http://schemas.microsoft.com/office/word/2023/wordml/word16du" xmlns:w16sdtdh="http://schemas.microsoft.com/office/word/2020/wordml/sdtdatahash" xmlns:w16sdtfl="http://schemas.microsoft.com/office/word/2024/wordml/sdtformatlock" xmlns:w16se="http://schemas.microsoft.com/office/word/2015/wordml/symex" xmlns:wpg="http://schemas.microsoft.com/office/word/2010/wordprocessingGroup" xmlns:wpi="http://schemas.microsoft.com/office/word/2010/wordprocessingInk" xmlns:wne="http://schemas.microsoft.com/office/word/2006/wordml" xmlns:wps="http://schemas.microsoft.com/office/word/2010/wordprocessingShape" mc:Ignorable="w14 w15 w16se w16cid w16 w16cex w16sdtdh w16sdtfl w16du wp14">
+<w:document xmlns:wpc="http://schemas.microsoft.com/office/word/2010/wordprocessingCanvas" xmlns:cx="http://schemas.microsoft.com/office/drawing/2014/chartex" xmlns:cx1="http://schemas.microsoft.com/office/drawing/2015/9/8/chartex" xmlns:cx2="http://schemas.microsoft.com/office/drawing/2015/10/21/chartex" xmlns:cx3="http://schemas.microsoft.com/office/drawing/2016/5/9/chartex" xmlns:cx4="http://schemas.microsoft.com/office/drawing/2016/5/10/chartex" xmlns:cx5="http://schemas.microsoft.com/office/drawing/2016/5/11/chartex" xmlns:cx6="http://schemas.microsoft.com/office/drawing/2016/5/12/chartex" xmlns:cx7="http://schemas.microsoft.com/office/drawing/2016/5/13/chartex" xmlns:cx8="http://schemas.microsoft.com/office/drawing/2016/5/14/chartex" xmlns:mc="http://schemas.openxmlformats.org/markup-compatibility/2006" xmlns:aink="http://schemas.microsoft.com/office/drawing/2016/ink" xmlns:am3d="http://schemas.microsoft.com/office/drawing/2017/model3d" xmlns:o="urn:schemas-microsoft-com:office:office" xmlns:r="http://schemas.openxmlformats.org/officeDocument/2006/relationships" xmlns:m="http://schemas.openxmlformats.org/officeDocument/2006/math" xmlns:v="urn:schemas-microsoft-com:vml" xmlns:wp14="http://schemas.microsoft.com/office/word/2010/wordprocessingDrawing" xmlns:wp="http://schemas.openxmlformats.org/drawingml/2006/wordprocessingDrawing" xmlns:w10="urn:schemas-microsoft-com:office:word" xmlns:w="http://schemas.openxmlformats.org/wordprocessingml/2006/main" xmlns:w14="http://schemas.microsoft.com/office/word/2010/wordml" xmlns:w15="http://schemas.microsoft.com/office/word/2012/wordml" xmlns:w16cex="http://schemas.microsoft.com/office/word/2018/wordml/cex" xmlns:w16cid="http://schemas.microsoft.com/office/word/2016/wordml/cid" xmlns:w16="http://schemas.microsoft.com/office/word/2018/wordml" xmlns:w16sdtdh="http://schemas.microsoft.com/office/word/2020/wordml/sdtdatahash" xmlns:w16se="http://schemas.microsoft.com/office/word/2015/wordml/symex" xmlns:wpg="http://schemas.microsoft.com/office/word/2010/wordprocessingGroup" xmlns:wpi="http://schemas.microsoft.com/office/word/2010/wordprocessingInk" xmlns:wne="http://schemas.microsoft.com/office/word/2006/wordml" xmlns:wps="http://schemas.microsoft.com/office/word/2010/wordprocessingShape" mc:Ignorable="w14 w15 w16se w16cid w16 w16cex w16sdtdh wp14">
   <w:body>
     <w:p>
       <w:pPr>
@@ -153,23 +153,6 @@
           <w:sz w:val="32"/>
           <w:szCs w:val="32"/>
         </w:rPr>
-        <w:t>Martin Stiben Narváez</w:t>
-      </w:r>
-    </w:p>
-    <w:p>
-      <w:pPr>
-        <w:pStyle w:val="NormalWeb"/>
-        <w:jc w:val="center"/>
-        <w:rPr>
-          <w:sz w:val="32"/>
-          <w:szCs w:val="32"/>
-        </w:rPr>
-      </w:pPr>
-      <w:r>
-        <w:rPr>
-          <w:sz w:val="32"/>
-          <w:szCs w:val="32"/>
-        </w:rPr>
         <w:t>Racinger Prada Olaya</w:t>
       </w:r>
     </w:p>
@@ -441,6 +424,7 @@
           <w:rFonts w:ascii="Times New Roman" w:hAnsi="Times New Roman" w:cs="Times New Roman"/>
           <w:noProof/>
         </w:rPr>
+        <w:lastRenderedPageBreak/>
         <mc:AlternateContent>
           <mc:Choice Requires="wpg">
             <w:drawing>
@@ -785,7 +769,7 @@
               </wp:anchor>
             </w:drawing>
           </mc:Choice>
-          <mc:Fallback xmlns:a14="http://schemas.microsoft.com/office/drawing/2010/main" xmlns:pic="http://schemas.openxmlformats.org/drawingml/2006/picture" xmlns:a="http://schemas.openxmlformats.org/drawingml/2006/main">
+          <mc:Fallback xmlns:a="http://schemas.openxmlformats.org/drawingml/2006/main" xmlns:pic="http://schemas.openxmlformats.org/drawingml/2006/picture" xmlns:a14="http://schemas.microsoft.com/office/drawing/2010/main" xmlns:w16sdtfl="http://schemas.microsoft.com/office/word/2024/wordml/sdtformatlock" xmlns:w16du="http://schemas.microsoft.com/office/word/2023/wordml/word16du" xmlns:oel="http://schemas.microsoft.com/office/2019/extlst">
             <w:pict>
               <v:group id="Group 3" style="position:absolute;margin-left:85.1pt;margin-top:.2pt;width:442.1pt;height:.75pt;z-index:251660288;mso-wrap-distance-left:0;mso-wrap-distance-right:0;mso-position-horizontal-relative:page" coordsize="56146,95" o:spid="_x0000_s1026" w14:anchorId="5196EF90" o:gfxdata="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">
                 <v:shape id="Graphic 4" style="position:absolute;width:56127;height:88;visibility:visible;mso-wrap-style:square;v-text-anchor:top" coordsize="5612765,8890" o:spid="_x0000_s1027" fillcolor="#9f9f9f" stroked="f" path="m5612765,l,,,8890r5612765,l5612765,xe" o:gfxdata="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">
@@ -1435,6 +1419,7 @@
           <w:sz w:val="28"/>
           <w:szCs w:val="28"/>
         </w:rPr>
+        <w:lastRenderedPageBreak/>
         <mc:AlternateContent>
           <mc:Choice Requires="wpg">
             <w:drawing>
@@ -1779,7 +1764,7 @@
               </wp:anchor>
             </w:drawing>
           </mc:Choice>
-          <mc:Fallback xmlns:a14="http://schemas.microsoft.com/office/drawing/2010/main" xmlns:pic="http://schemas.openxmlformats.org/drawingml/2006/picture" xmlns:a="http://schemas.openxmlformats.org/drawingml/2006/main">
+          <mc:Fallback xmlns:a="http://schemas.openxmlformats.org/drawingml/2006/main" xmlns:pic="http://schemas.openxmlformats.org/drawingml/2006/picture" xmlns:a14="http://schemas.microsoft.com/office/drawing/2010/main" xmlns:w16sdtfl="http://schemas.microsoft.com/office/word/2024/wordml/sdtformatlock" xmlns:w16du="http://schemas.microsoft.com/office/word/2023/wordml/word16du" xmlns:oel="http://schemas.microsoft.com/office/2019/extlst">
             <w:pict>
               <v:group id="Group 10" style="position:absolute;margin-left:85.1pt;margin-top:.2pt;width:442.1pt;height:.75pt;z-index:251662336;mso-wrap-distance-left:0;mso-wrap-distance-right:0;mso-position-horizontal-relative:page" coordsize="56146,95" o:spid="_x0000_s1026" w14:anchorId="57BAF64D" o:gfxdata="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">
                 <v:shape id="Graphic 11" style="position:absolute;width:56127;height:88;visibility:visible;mso-wrap-style:square;v-text-anchor:top" coordsize="5612765,8890" o:spid="_x0000_s1027" fillcolor="#9f9f9f" stroked="f" path="m5612765,l,,,8890r5612765,l5612765,xe" o:gfxdata="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">
@@ -1847,466 +1832,31 @@
     </w:p>
     <w:p>
       <w:pPr>
-        <w:spacing w:before="208" w:line="276" w:lineRule="auto"/>
-        <w:ind w:left="262"/>
-        <w:rPr>
-          <w:rFonts w:ascii="Times New Roman" w:hAnsi="Times New Roman" w:cs="Times New Roman"/>
-          <w:sz w:val="28"/>
-          <w:szCs w:val="24"/>
-        </w:rPr>
-      </w:pPr>
-      <w:r>
-        <w:rPr>
-          <w:rFonts w:ascii="Times New Roman" w:hAnsi="Times New Roman" w:cs="Times New Roman"/>
-          <w:sz w:val="28"/>
-          <w:szCs w:val="24"/>
-        </w:rPr>
-        <w:t>Bienvenido</w:t>
-      </w:r>
-      <w:r>
-        <w:rPr>
-          <w:rFonts w:ascii="Times New Roman" w:hAnsi="Times New Roman" w:cs="Times New Roman"/>
-          <w:spacing w:val="-20"/>
-          <w:sz w:val="28"/>
-          <w:szCs w:val="24"/>
-        </w:rPr>
-        <w:t xml:space="preserve"> </w:t>
-      </w:r>
-      <w:r>
-        <w:rPr>
-          <w:rFonts w:ascii="Times New Roman" w:hAnsi="Times New Roman" w:cs="Times New Roman"/>
-          <w:sz w:val="28"/>
-          <w:szCs w:val="24"/>
-        </w:rPr>
-        <w:t>al</w:t>
-      </w:r>
-      <w:r>
-        <w:rPr>
-          <w:rFonts w:ascii="Times New Roman" w:hAnsi="Times New Roman" w:cs="Times New Roman"/>
-          <w:spacing w:val="-21"/>
-          <w:sz w:val="28"/>
-          <w:szCs w:val="24"/>
-        </w:rPr>
-        <w:t xml:space="preserve"> </w:t>
-      </w:r>
-      <w:r>
-        <w:rPr>
-          <w:rFonts w:ascii="Times New Roman" w:hAnsi="Times New Roman" w:cs="Times New Roman"/>
-          <w:sz w:val="28"/>
-          <w:szCs w:val="24"/>
-        </w:rPr>
-        <w:t>manual</w:t>
-      </w:r>
-      <w:r>
-        <w:rPr>
-          <w:rFonts w:ascii="Times New Roman" w:hAnsi="Times New Roman" w:cs="Times New Roman"/>
-          <w:spacing w:val="-21"/>
-          <w:sz w:val="28"/>
-          <w:szCs w:val="24"/>
-        </w:rPr>
-        <w:t xml:space="preserve"> </w:t>
-      </w:r>
-      <w:r>
-        <w:rPr>
-          <w:rFonts w:ascii="Times New Roman" w:hAnsi="Times New Roman" w:cs="Times New Roman"/>
-          <w:sz w:val="28"/>
-          <w:szCs w:val="24"/>
-        </w:rPr>
-        <w:t>de</w:t>
-      </w:r>
-      <w:r>
-        <w:rPr>
-          <w:rFonts w:ascii="Times New Roman" w:hAnsi="Times New Roman" w:cs="Times New Roman"/>
-          <w:spacing w:val="-20"/>
-          <w:sz w:val="28"/>
-          <w:szCs w:val="24"/>
-        </w:rPr>
-        <w:t xml:space="preserve"> </w:t>
-      </w:r>
-      <w:r>
-        <w:rPr>
-          <w:rFonts w:ascii="Times New Roman" w:hAnsi="Times New Roman" w:cs="Times New Roman"/>
-          <w:sz w:val="28"/>
-          <w:szCs w:val="24"/>
-        </w:rPr>
-        <w:t>usuario</w:t>
-      </w:r>
-      <w:r>
-        <w:rPr>
-          <w:rFonts w:ascii="Times New Roman" w:hAnsi="Times New Roman" w:cs="Times New Roman"/>
-          <w:spacing w:val="-21"/>
-          <w:sz w:val="28"/>
-          <w:szCs w:val="24"/>
-        </w:rPr>
-        <w:t xml:space="preserve"> </w:t>
-      </w:r>
-      <w:r>
-        <w:rPr>
-          <w:rFonts w:ascii="Times New Roman" w:hAnsi="Times New Roman" w:cs="Times New Roman"/>
-          <w:sz w:val="28"/>
-          <w:szCs w:val="24"/>
-        </w:rPr>
-        <w:t>de</w:t>
-      </w:r>
-      <w:r>
-        <w:rPr>
-          <w:rFonts w:ascii="Times New Roman" w:hAnsi="Times New Roman" w:cs="Times New Roman"/>
-          <w:spacing w:val="-18"/>
-          <w:sz w:val="28"/>
-          <w:szCs w:val="24"/>
-        </w:rPr>
-        <w:t xml:space="preserve"> </w:t>
-      </w:r>
-      <w:r>
-        <w:rPr>
-          <w:rFonts w:ascii="Times New Roman" w:hAnsi="Times New Roman" w:cs="Times New Roman"/>
-          <w:sz w:val="28"/>
-          <w:szCs w:val="24"/>
-        </w:rPr>
-        <w:t>la</w:t>
-      </w:r>
-      <w:r>
-        <w:rPr>
-          <w:rFonts w:ascii="Times New Roman" w:hAnsi="Times New Roman" w:cs="Times New Roman"/>
-          <w:spacing w:val="-21"/>
-          <w:sz w:val="28"/>
-          <w:szCs w:val="24"/>
-        </w:rPr>
-        <w:t xml:space="preserve"> </w:t>
-      </w:r>
-      <w:r>
-        <w:rPr>
-          <w:rFonts w:ascii="Times New Roman" w:hAnsi="Times New Roman" w:cs="Times New Roman"/>
-          <w:sz w:val="28"/>
-          <w:szCs w:val="24"/>
-        </w:rPr>
-        <w:t>aplicación</w:t>
-      </w:r>
-      <w:r>
-        <w:rPr>
-          <w:rFonts w:ascii="Times New Roman" w:hAnsi="Times New Roman" w:cs="Times New Roman"/>
-          <w:spacing w:val="-21"/>
-          <w:sz w:val="28"/>
-          <w:szCs w:val="24"/>
-        </w:rPr>
-        <w:t xml:space="preserve"> </w:t>
-      </w:r>
-      <w:r>
-        <w:rPr>
-          <w:rFonts w:ascii="Times New Roman" w:hAnsi="Times New Roman" w:cs="Times New Roman"/>
-          <w:sz w:val="28"/>
-          <w:szCs w:val="24"/>
-        </w:rPr>
-        <w:t>móvil</w:t>
-      </w:r>
-      <w:r>
-        <w:rPr>
-          <w:rFonts w:ascii="Times New Roman" w:hAnsi="Times New Roman" w:cs="Times New Roman"/>
-          <w:spacing w:val="-18"/>
-          <w:sz w:val="28"/>
-          <w:szCs w:val="24"/>
-        </w:rPr>
-        <w:t xml:space="preserve"> </w:t>
-      </w:r>
-      <w:r>
-        <w:rPr>
-          <w:rFonts w:ascii="Times New Roman" w:hAnsi="Times New Roman" w:cs="Times New Roman"/>
-          <w:sz w:val="28"/>
-          <w:szCs w:val="24"/>
-        </w:rPr>
-        <w:t>del</w:t>
-      </w:r>
-      <w:r>
-        <w:rPr>
-          <w:rFonts w:ascii="Times New Roman" w:hAnsi="Times New Roman" w:cs="Times New Roman"/>
-          <w:spacing w:val="-17"/>
-          <w:sz w:val="28"/>
-          <w:szCs w:val="24"/>
-        </w:rPr>
-        <w:t xml:space="preserve"> </w:t>
-      </w:r>
-      <w:r>
-        <w:rPr>
-          <w:rFonts w:ascii="Times New Roman" w:hAnsi="Times New Roman" w:cs="Times New Roman"/>
-          <w:b/>
-          <w:sz w:val="28"/>
-          <w:szCs w:val="24"/>
-        </w:rPr>
-        <w:t>Sistema</w:t>
-      </w:r>
-      <w:r>
-        <w:rPr>
-          <w:rFonts w:ascii="Times New Roman" w:hAnsi="Times New Roman" w:cs="Times New Roman"/>
-          <w:b/>
-          <w:spacing w:val="-18"/>
-          <w:sz w:val="28"/>
-          <w:szCs w:val="24"/>
-        </w:rPr>
-        <w:t xml:space="preserve"> </w:t>
-      </w:r>
-      <w:r>
-        <w:rPr>
-          <w:rFonts w:ascii="Times New Roman" w:hAnsi="Times New Roman" w:cs="Times New Roman"/>
-          <w:b/>
-          <w:sz w:val="28"/>
-          <w:szCs w:val="24"/>
-        </w:rPr>
-        <w:t>de</w:t>
-      </w:r>
-      <w:r>
-        <w:rPr>
-          <w:rFonts w:ascii="Times New Roman" w:hAnsi="Times New Roman" w:cs="Times New Roman"/>
-          <w:b/>
-          <w:spacing w:val="-16"/>
-          <w:sz w:val="28"/>
-          <w:szCs w:val="24"/>
-        </w:rPr>
-        <w:t xml:space="preserve"> </w:t>
-      </w:r>
-      <w:r>
-        <w:rPr>
-          <w:rFonts w:ascii="Times New Roman" w:hAnsi="Times New Roman" w:cs="Times New Roman"/>
-          <w:b/>
-          <w:sz w:val="28"/>
-          <w:szCs w:val="24"/>
-        </w:rPr>
-        <w:t>Gestión</w:t>
-      </w:r>
-      <w:r>
-        <w:rPr>
-          <w:rFonts w:ascii="Times New Roman" w:hAnsi="Times New Roman" w:cs="Times New Roman"/>
-          <w:b/>
-          <w:spacing w:val="-17"/>
-          <w:sz w:val="28"/>
-          <w:szCs w:val="24"/>
-        </w:rPr>
-        <w:t xml:space="preserve"> </w:t>
-      </w:r>
-      <w:r>
-        <w:rPr>
-          <w:rFonts w:ascii="Times New Roman" w:hAnsi="Times New Roman" w:cs="Times New Roman"/>
-          <w:b/>
-          <w:sz w:val="28"/>
-          <w:szCs w:val="24"/>
-        </w:rPr>
-        <w:t>de Horarios (SGH)</w:t>
-      </w:r>
-      <w:r>
-        <w:rPr>
-          <w:rFonts w:ascii="Times New Roman" w:hAnsi="Times New Roman" w:cs="Times New Roman"/>
-          <w:sz w:val="28"/>
-          <w:szCs w:val="24"/>
-        </w:rPr>
-        <w:t>. Esta aplicación ha sido diseñada específicamente para</w:t>
-      </w:r>
-    </w:p>
-    <w:p>
-      <w:pPr>
-        <w:pStyle w:val="Textoindependiente"/>
-        <w:spacing w:before="3" w:line="278" w:lineRule="auto"/>
-        <w:ind w:left="262"/>
-        <w:rPr>
-          <w:rFonts w:ascii="Times New Roman" w:hAnsi="Times New Roman" w:cs="Times New Roman"/>
-          <w:sz w:val="28"/>
-          <w:szCs w:val="28"/>
-        </w:rPr>
-      </w:pPr>
-      <w:r>
-        <w:rPr>
-          <w:rFonts w:ascii="Times New Roman" w:hAnsi="Times New Roman" w:cs="Times New Roman"/>
-          <w:sz w:val="28"/>
-          <w:szCs w:val="28"/>
-        </w:rPr>
-        <w:t>el</w:t>
-      </w:r>
-      <w:r>
-        <w:rPr>
-          <w:rFonts w:ascii="Times New Roman" w:hAnsi="Times New Roman" w:cs="Times New Roman"/>
-          <w:spacing w:val="-23"/>
-          <w:sz w:val="28"/>
-          <w:szCs w:val="28"/>
-        </w:rPr>
-        <w:t xml:space="preserve"> </w:t>
-      </w:r>
-      <w:r>
-        <w:rPr>
-          <w:rFonts w:ascii="Times New Roman" w:hAnsi="Times New Roman" w:cs="Times New Roman"/>
-          <w:b/>
-          <w:sz w:val="28"/>
-          <w:szCs w:val="28"/>
-        </w:rPr>
-        <w:t>administrador</w:t>
-      </w:r>
-      <w:r>
-        <w:rPr>
-          <w:rFonts w:ascii="Times New Roman" w:hAnsi="Times New Roman" w:cs="Times New Roman"/>
-          <w:b/>
-          <w:spacing w:val="-20"/>
-          <w:sz w:val="28"/>
-          <w:szCs w:val="28"/>
-        </w:rPr>
-        <w:t xml:space="preserve"> </w:t>
-      </w:r>
-      <w:r>
-        <w:rPr>
-          <w:rFonts w:ascii="Times New Roman" w:hAnsi="Times New Roman" w:cs="Times New Roman"/>
-          <w:sz w:val="28"/>
-          <w:szCs w:val="28"/>
-        </w:rPr>
-        <w:t>del</w:t>
-      </w:r>
-      <w:r>
-        <w:rPr>
-          <w:rFonts w:ascii="Times New Roman" w:hAnsi="Times New Roman" w:cs="Times New Roman"/>
-          <w:spacing w:val="-23"/>
-          <w:sz w:val="28"/>
-          <w:szCs w:val="28"/>
-        </w:rPr>
-        <w:t xml:space="preserve"> </w:t>
-      </w:r>
-      <w:r>
-        <w:rPr>
-          <w:rFonts w:ascii="Times New Roman" w:hAnsi="Times New Roman" w:cs="Times New Roman"/>
-          <w:sz w:val="28"/>
-          <w:szCs w:val="28"/>
-        </w:rPr>
-        <w:t>Colegio</w:t>
-      </w:r>
-      <w:r>
-        <w:rPr>
-          <w:rFonts w:ascii="Times New Roman" w:hAnsi="Times New Roman" w:cs="Times New Roman"/>
-          <w:spacing w:val="-24"/>
-          <w:sz w:val="28"/>
-          <w:szCs w:val="28"/>
-        </w:rPr>
-        <w:t xml:space="preserve"> </w:t>
-      </w:r>
-      <w:r>
-        <w:rPr>
-          <w:rFonts w:ascii="Times New Roman" w:hAnsi="Times New Roman" w:cs="Times New Roman"/>
-          <w:sz w:val="28"/>
-          <w:szCs w:val="28"/>
-        </w:rPr>
-        <w:t>ABC,</w:t>
-      </w:r>
-      <w:r>
-        <w:rPr>
-          <w:rFonts w:ascii="Times New Roman" w:hAnsi="Times New Roman" w:cs="Times New Roman"/>
-          <w:spacing w:val="-22"/>
-          <w:sz w:val="28"/>
-          <w:szCs w:val="28"/>
-        </w:rPr>
-        <w:t xml:space="preserve"> </w:t>
-      </w:r>
-      <w:r>
-        <w:rPr>
-          <w:rFonts w:ascii="Times New Roman" w:hAnsi="Times New Roman" w:cs="Times New Roman"/>
-          <w:sz w:val="28"/>
-          <w:szCs w:val="28"/>
-        </w:rPr>
-        <w:t>permitiendo</w:t>
-      </w:r>
-      <w:r>
-        <w:rPr>
-          <w:rFonts w:ascii="Times New Roman" w:hAnsi="Times New Roman" w:cs="Times New Roman"/>
-          <w:spacing w:val="-24"/>
-          <w:sz w:val="28"/>
-          <w:szCs w:val="28"/>
-        </w:rPr>
-        <w:t xml:space="preserve"> </w:t>
-      </w:r>
-      <w:r>
-        <w:rPr>
-          <w:rFonts w:ascii="Times New Roman" w:hAnsi="Times New Roman" w:cs="Times New Roman"/>
-          <w:sz w:val="28"/>
-          <w:szCs w:val="28"/>
-        </w:rPr>
-        <w:t>la</w:t>
-      </w:r>
-      <w:r>
-        <w:rPr>
-          <w:rFonts w:ascii="Times New Roman" w:hAnsi="Times New Roman" w:cs="Times New Roman"/>
-          <w:spacing w:val="-22"/>
-          <w:sz w:val="28"/>
-          <w:szCs w:val="28"/>
-        </w:rPr>
-        <w:t xml:space="preserve"> </w:t>
-      </w:r>
-      <w:r>
-        <w:rPr>
-          <w:rFonts w:ascii="Times New Roman" w:hAnsi="Times New Roman" w:cs="Times New Roman"/>
-          <w:sz w:val="28"/>
-          <w:szCs w:val="28"/>
-        </w:rPr>
-        <w:t>visualización</w:t>
-      </w:r>
-      <w:r>
-        <w:rPr>
-          <w:rFonts w:ascii="Times New Roman" w:hAnsi="Times New Roman" w:cs="Times New Roman"/>
-          <w:spacing w:val="-24"/>
-          <w:sz w:val="28"/>
-          <w:szCs w:val="28"/>
-        </w:rPr>
-        <w:t xml:space="preserve"> </w:t>
-      </w:r>
-      <w:r>
-        <w:rPr>
-          <w:rFonts w:ascii="Times New Roman" w:hAnsi="Times New Roman" w:cs="Times New Roman"/>
-          <w:sz w:val="28"/>
-          <w:szCs w:val="28"/>
-        </w:rPr>
-        <w:t>y</w:t>
-      </w:r>
-      <w:r>
-        <w:rPr>
-          <w:rFonts w:ascii="Times New Roman" w:hAnsi="Times New Roman" w:cs="Times New Roman"/>
-          <w:spacing w:val="-21"/>
-          <w:sz w:val="28"/>
-          <w:szCs w:val="28"/>
-        </w:rPr>
-        <w:t xml:space="preserve"> </w:t>
-      </w:r>
-      <w:r>
-        <w:rPr>
-          <w:rFonts w:ascii="Times New Roman" w:hAnsi="Times New Roman" w:cs="Times New Roman"/>
-          <w:sz w:val="28"/>
-          <w:szCs w:val="28"/>
-        </w:rPr>
-        <w:t>consulta</w:t>
-      </w:r>
-      <w:r>
-        <w:rPr>
-          <w:rFonts w:ascii="Times New Roman" w:hAnsi="Times New Roman" w:cs="Times New Roman"/>
-          <w:spacing w:val="-24"/>
-          <w:sz w:val="28"/>
-          <w:szCs w:val="28"/>
-        </w:rPr>
-        <w:t xml:space="preserve"> </w:t>
-      </w:r>
-      <w:r>
-        <w:rPr>
-          <w:rFonts w:ascii="Times New Roman" w:hAnsi="Times New Roman" w:cs="Times New Roman"/>
-          <w:sz w:val="28"/>
-          <w:szCs w:val="28"/>
-        </w:rPr>
-        <w:t>rápida</w:t>
-      </w:r>
-      <w:r>
-        <w:rPr>
-          <w:rFonts w:ascii="Times New Roman" w:hAnsi="Times New Roman" w:cs="Times New Roman"/>
-          <w:spacing w:val="-24"/>
-          <w:sz w:val="28"/>
-          <w:szCs w:val="28"/>
-        </w:rPr>
-        <w:t xml:space="preserve"> </w:t>
-      </w:r>
-      <w:r>
-        <w:rPr>
-          <w:rFonts w:ascii="Times New Roman" w:hAnsi="Times New Roman" w:cs="Times New Roman"/>
-          <w:sz w:val="28"/>
-          <w:szCs w:val="28"/>
-        </w:rPr>
-        <w:t>de horarios académicos desde dispositivos móviles.</w:t>
+        <w:tabs>
+          <w:tab w:val="left" w:pos="981"/>
+        </w:tabs>
+        <w:spacing w:before="209"/>
+        <w:rPr>
+          <w:rFonts w:ascii="Times New Roman" w:hAnsi="Times New Roman" w:cs="Times New Roman"/>
+          <w:sz w:val="28"/>
+          <w:szCs w:val="24"/>
+        </w:rPr>
+      </w:pPr>
+      <w:r>
+        <w:rPr>
+          <w:rFonts w:ascii="Times New Roman" w:hAnsi="Times New Roman" w:cs="Times New Roman"/>
+          <w:sz w:val="28"/>
+          <w:szCs w:val="24"/>
+        </w:rPr>
+        <w:t xml:space="preserve">Bienvenido al manual de usuario de la aplicación móvil del Sistema de Gestión de Horarios (SGH). Esta aplicación ha sido diseñada para los administradores y personal autorizado de instituciones educativas, permitiendo la visualización y consulta rápida de horarios académicos desde dispositivos </w:t>
+      </w:r>
+      <w:r>
+        <w:rPr>
+          <w:rFonts w:ascii="Times New Roman" w:hAnsi="Times New Roman" w:cs="Times New Roman"/>
+          <w:sz w:val="28"/>
+          <w:szCs w:val="24"/>
+        </w:rPr>
+        <w:t>móviles.</w:t>
       </w:r>
     </w:p>
     <w:p>
@@ -3156,7 +2706,7 @@
               </wp:anchor>
             </w:drawing>
           </mc:Choice>
-          <mc:Fallback xmlns:a14="http://schemas.microsoft.com/office/drawing/2010/main" xmlns:pic="http://schemas.openxmlformats.org/drawingml/2006/picture" xmlns:a="http://schemas.openxmlformats.org/drawingml/2006/main">
+          <mc:Fallback xmlns:a="http://schemas.openxmlformats.org/drawingml/2006/main" xmlns:pic="http://schemas.openxmlformats.org/drawingml/2006/picture" xmlns:a14="http://schemas.microsoft.com/office/drawing/2010/main" xmlns:w16sdtfl="http://schemas.microsoft.com/office/word/2024/wordml/sdtformatlock" xmlns:w16du="http://schemas.microsoft.com/office/word/2023/wordml/word16du" xmlns:oel="http://schemas.microsoft.com/office/2019/extlst">
             <w:pict>
               <v:group id="Group 17" style="position:absolute;margin-left:85.1pt;margin-top:-13.6pt;width:442.1pt;height:.8pt;z-index:251663360;mso-wrap-distance-left:0;mso-wrap-distance-right:0;mso-position-horizontal-relative:page" coordsize="56146,101" o:spid="_x0000_s1026" w14:anchorId="36DA66F7" o:gfxdata="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">
                 <v:shape id="Graphic 18" style="position:absolute;width:56127;height:95;visibility:visible;mso-wrap-style:square;v-text-anchor:top" coordsize="5612765,9525" o:spid="_x0000_s1027" fillcolor="#9f9f9f" stroked="f" path="m5612765,l,,,9525r5612765,l5612765,xe" o:gfxdata="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">
@@ -4041,7 +3591,7 @@
               </wp:anchor>
             </w:drawing>
           </mc:Choice>
-          <mc:Fallback xmlns:a14="http://schemas.microsoft.com/office/drawing/2010/main" xmlns:pic="http://schemas.openxmlformats.org/drawingml/2006/picture" xmlns:a="http://schemas.openxmlformats.org/drawingml/2006/main">
+          <mc:Fallback xmlns:a="http://schemas.openxmlformats.org/drawingml/2006/main" xmlns:pic="http://schemas.openxmlformats.org/drawingml/2006/picture" xmlns:a14="http://schemas.microsoft.com/office/drawing/2010/main" xmlns:w16sdtfl="http://schemas.microsoft.com/office/word/2024/wordml/sdtformatlock" xmlns:w16du="http://schemas.microsoft.com/office/word/2023/wordml/word16du" xmlns:oel="http://schemas.microsoft.com/office/2019/extlst">
             <w:pict>
               <v:group id="Group 24" style="position:absolute;margin-left:85.1pt;margin-top:-13.65pt;width:442.1pt;height:.8pt;z-index:251665408;mso-wrap-distance-left:0;mso-wrap-distance-right:0;mso-position-horizontal-relative:page" coordsize="56146,101" o:spid="_x0000_s1026" w14:anchorId="0408F621" o:gfxdata="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">
                 <v:shape id="Graphic 25" style="position:absolute;width:56127;height:95;visibility:visible;mso-wrap-style:square;v-text-anchor:top" coordsize="5612765,9525" o:spid="_x0000_s1027" fillcolor="#9f9f9f" stroked="f" path="m5612765,l,,,9525r5612765,l5612765,xe" o:gfxdata="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">
@@ -4106,7 +3656,14 @@
         <w:rPr>
           <w:rFonts w:ascii="Times New Roman" w:hAnsi="Times New Roman" w:cs="Times New Roman"/>
         </w:rPr>
-        <w:t>instalación Proceso de instalación:</w:t>
+        <w:t xml:space="preserve">instalación </w:t>
+      </w:r>
+      <w:r>
+        <w:rPr>
+          <w:rFonts w:ascii="Times New Roman" w:hAnsi="Times New Roman" w:cs="Times New Roman"/>
+        </w:rPr>
+        <w:lastRenderedPageBreak/>
+        <w:t>Proceso de instalación:</w:t>
       </w:r>
     </w:p>
     <w:p>
@@ -4947,59 +4504,7 @@
           <w:sz w:val="24"/>
           <w:szCs w:val="24"/>
         </w:rPr>
-        <w:t xml:space="preserve">Se descarga el </w:t>
-      </w:r>
-      <w:proofErr w:type="spellStart"/>
-      <w:r>
-        <w:rPr>
-          <w:rFonts w:ascii="Times New Roman" w:hAnsi="Times New Roman" w:cs="Times New Roman"/>
-          <w:b/>
-          <w:bCs/>
-          <w:i/>
-          <w:iCs/>
-          <w:sz w:val="24"/>
-          <w:szCs w:val="24"/>
-        </w:rPr>
-        <w:t>apk</w:t>
-      </w:r>
-      <w:proofErr w:type="spellEnd"/>
-      <w:r>
-        <w:rPr>
-          <w:rFonts w:ascii="Times New Roman" w:hAnsi="Times New Roman" w:cs="Times New Roman"/>
-          <w:b/>
-          <w:bCs/>
-          <w:i/>
-          <w:iCs/>
-          <w:sz w:val="24"/>
-          <w:szCs w:val="24"/>
-        </w:rPr>
-        <w:t xml:space="preserve"> desde la </w:t>
-      </w:r>
-      <w:proofErr w:type="spellStart"/>
-      <w:r>
-        <w:rPr>
-          <w:rFonts w:ascii="Times New Roman" w:hAnsi="Times New Roman" w:cs="Times New Roman"/>
-          <w:b/>
-          <w:bCs/>
-          <w:i/>
-          <w:iCs/>
-          <w:sz w:val="24"/>
-          <w:szCs w:val="24"/>
-        </w:rPr>
-        <w:t>landing</w:t>
-      </w:r>
-      <w:proofErr w:type="spellEnd"/>
-      <w:r>
-        <w:rPr>
-          <w:rFonts w:ascii="Times New Roman" w:hAnsi="Times New Roman" w:cs="Times New Roman"/>
-          <w:b/>
-          <w:bCs/>
-          <w:i/>
-          <w:iCs/>
-          <w:sz w:val="24"/>
-          <w:szCs w:val="24"/>
-        </w:rPr>
-        <w:t xml:space="preserve"> page:</w:t>
+        <w:t>Se descarga el apk desde la landing page:</w:t>
       </w:r>
     </w:p>
     <w:p>
@@ -5115,19 +4620,33 @@
           <w:tab w:val="left" w:pos="980"/>
         </w:tabs>
         <w:spacing w:before="209"/>
-        <w:ind w:left="621"/>
         <w:rPr>
           <w:rFonts w:ascii="Times New Roman" w:hAnsi="Times New Roman" w:cs="Times New Roman"/>
           <w:sz w:val="40"/>
           <w:szCs w:val="36"/>
         </w:rPr>
       </w:pPr>
-      <w:r>
+    </w:p>
+    <w:p>
+      <w:pPr>
+        <w:tabs>
+          <w:tab w:val="left" w:pos="980"/>
+        </w:tabs>
+        <w:spacing w:before="209"/>
+        <w:ind w:left="621"/>
         <w:rPr>
           <w:rFonts w:ascii="Times New Roman" w:hAnsi="Times New Roman" w:cs="Times New Roman"/>
           <w:sz w:val="40"/>
           <w:szCs w:val="36"/>
         </w:rPr>
+      </w:pPr>
+      <w:r>
+        <w:rPr>
+          <w:rFonts w:ascii="Times New Roman" w:hAnsi="Times New Roman" w:cs="Times New Roman"/>
+          <w:sz w:val="40"/>
+          <w:szCs w:val="36"/>
+        </w:rPr>
+        <w:lastRenderedPageBreak/>
         <w:t>1.</w:t>
       </w:r>
       <w:r>
@@ -5232,171 +4751,19 @@
           <w:tab w:val="left" w:pos="980"/>
         </w:tabs>
         <w:spacing w:before="209"/>
-        <w:ind w:left="621"/>
         <w:rPr>
           <w:rFonts w:ascii="Times New Roman" w:hAnsi="Times New Roman" w:cs="Times New Roman"/>
           <w:sz w:val="40"/>
           <w:szCs w:val="36"/>
         </w:rPr>
       </w:pPr>
-    </w:p>
-    <w:p>
-      <w:pPr>
-        <w:tabs>
-          <w:tab w:val="left" w:pos="980"/>
-        </w:tabs>
-        <w:spacing w:before="209"/>
-        <w:ind w:left="621"/>
+      <w:r>
         <w:rPr>
           <w:rFonts w:ascii="Times New Roman" w:hAnsi="Times New Roman" w:cs="Times New Roman"/>
           <w:sz w:val="40"/>
           <w:szCs w:val="36"/>
         </w:rPr>
-      </w:pPr>
-    </w:p>
-    <w:p>
-      <w:pPr>
-        <w:tabs>
-          <w:tab w:val="left" w:pos="980"/>
-        </w:tabs>
-        <w:spacing w:before="209"/>
-        <w:ind w:left="621"/>
-        <w:rPr>
-          <w:rFonts w:ascii="Times New Roman" w:hAnsi="Times New Roman" w:cs="Times New Roman"/>
-          <w:sz w:val="40"/>
-          <w:szCs w:val="36"/>
-        </w:rPr>
-      </w:pPr>
-    </w:p>
-    <w:p>
-      <w:pPr>
-        <w:tabs>
-          <w:tab w:val="left" w:pos="980"/>
-        </w:tabs>
-        <w:spacing w:before="209"/>
-        <w:ind w:left="621"/>
-        <w:rPr>
-          <w:rFonts w:ascii="Times New Roman" w:hAnsi="Times New Roman" w:cs="Times New Roman"/>
-          <w:sz w:val="40"/>
-          <w:szCs w:val="36"/>
-        </w:rPr>
-      </w:pPr>
-    </w:p>
-    <w:p>
-      <w:pPr>
-        <w:tabs>
-          <w:tab w:val="left" w:pos="980"/>
-        </w:tabs>
-        <w:spacing w:before="209"/>
-        <w:ind w:left="621"/>
-        <w:rPr>
-          <w:rFonts w:ascii="Times New Roman" w:hAnsi="Times New Roman" w:cs="Times New Roman"/>
-          <w:sz w:val="40"/>
-          <w:szCs w:val="36"/>
-        </w:rPr>
-      </w:pPr>
-    </w:p>
-    <w:p>
-      <w:pPr>
-        <w:tabs>
-          <w:tab w:val="left" w:pos="980"/>
-        </w:tabs>
-        <w:spacing w:before="209"/>
-        <w:ind w:left="621"/>
-        <w:rPr>
-          <w:rFonts w:ascii="Times New Roman" w:hAnsi="Times New Roman" w:cs="Times New Roman"/>
-          <w:sz w:val="40"/>
-          <w:szCs w:val="36"/>
-        </w:rPr>
-      </w:pPr>
-    </w:p>
-    <w:p>
-      <w:pPr>
-        <w:tabs>
-          <w:tab w:val="left" w:pos="980"/>
-        </w:tabs>
-        <w:spacing w:before="209"/>
-        <w:ind w:left="621"/>
-        <w:rPr>
-          <w:rFonts w:ascii="Times New Roman" w:hAnsi="Times New Roman" w:cs="Times New Roman"/>
-          <w:sz w:val="40"/>
-          <w:szCs w:val="36"/>
-        </w:rPr>
-      </w:pPr>
-    </w:p>
-    <w:p>
-      <w:pPr>
-        <w:tabs>
-          <w:tab w:val="left" w:pos="980"/>
-        </w:tabs>
-        <w:spacing w:before="209"/>
-        <w:ind w:left="621"/>
-        <w:rPr>
-          <w:rFonts w:ascii="Times New Roman" w:hAnsi="Times New Roman" w:cs="Times New Roman"/>
-          <w:sz w:val="40"/>
-          <w:szCs w:val="36"/>
-        </w:rPr>
-      </w:pPr>
-    </w:p>
-    <w:p>
-      <w:pPr>
-        <w:tabs>
-          <w:tab w:val="left" w:pos="980"/>
-        </w:tabs>
-        <w:spacing w:before="209"/>
-        <w:ind w:left="621"/>
-        <w:rPr>
-          <w:rFonts w:ascii="Times New Roman" w:hAnsi="Times New Roman" w:cs="Times New Roman"/>
-          <w:sz w:val="40"/>
-          <w:szCs w:val="36"/>
-        </w:rPr>
-      </w:pPr>
-    </w:p>
-    <w:p>
-      <w:pPr>
-        <w:tabs>
-          <w:tab w:val="left" w:pos="980"/>
-        </w:tabs>
-        <w:spacing w:before="209"/>
-        <w:rPr>
-          <w:rFonts w:ascii="Times New Roman" w:hAnsi="Times New Roman" w:cs="Times New Roman"/>
-          <w:sz w:val="40"/>
-          <w:szCs w:val="36"/>
-        </w:rPr>
-      </w:pPr>
-    </w:p>
-    <w:p>
-      <w:pPr>
-        <w:tabs>
-          <w:tab w:val="left" w:pos="980"/>
-        </w:tabs>
-        <w:spacing w:before="209"/>
-        <w:rPr>
-          <w:rFonts w:ascii="Times New Roman" w:hAnsi="Times New Roman" w:cs="Times New Roman"/>
-          <w:sz w:val="40"/>
-          <w:szCs w:val="36"/>
-        </w:rPr>
-      </w:pPr>
-    </w:p>
-    <w:p>
-      <w:pPr>
-        <w:tabs>
-          <w:tab w:val="left" w:pos="980"/>
-        </w:tabs>
-        <w:spacing w:before="209"/>
-        <w:rPr>
-          <w:rFonts w:ascii="Times New Roman" w:hAnsi="Times New Roman" w:cs="Times New Roman"/>
-          <w:sz w:val="40"/>
-          <w:szCs w:val="36"/>
-        </w:rPr>
-      </w:pPr>
-      <w:r>
-        <w:rPr>
-          <w:rFonts w:ascii="Times New Roman" w:hAnsi="Times New Roman" w:cs="Times New Roman"/>
-          <w:sz w:val="40"/>
-          <w:szCs w:val="36"/>
-        </w:rPr>
-        <w:t xml:space="preserve">     2. </w:t>
+        <w:t xml:space="preserve">   2. </w:t>
       </w:r>
     </w:p>
     <w:p>
@@ -5563,93 +4930,13 @@
           <w:szCs w:val="36"/>
         </w:rPr>
       </w:pPr>
-    </w:p>
-    <w:p>
-      <w:pPr>
-        <w:tabs>
-          <w:tab w:val="left" w:pos="980"/>
-        </w:tabs>
-        <w:spacing w:before="209"/>
+      <w:r>
         <w:rPr>
           <w:rFonts w:ascii="Times New Roman" w:hAnsi="Times New Roman" w:cs="Times New Roman"/>
           <w:sz w:val="40"/>
           <w:szCs w:val="36"/>
         </w:rPr>
-      </w:pPr>
-    </w:p>
-    <w:p>
-      <w:pPr>
-        <w:tabs>
-          <w:tab w:val="left" w:pos="980"/>
-        </w:tabs>
-        <w:spacing w:before="209"/>
-        <w:rPr>
-          <w:rFonts w:ascii="Times New Roman" w:hAnsi="Times New Roman" w:cs="Times New Roman"/>
-          <w:noProof/>
-          <w:sz w:val="40"/>
-          <w:szCs w:val="36"/>
-        </w:rPr>
-      </w:pPr>
-    </w:p>
-    <w:p>
-      <w:pPr>
-        <w:tabs>
-          <w:tab w:val="left" w:pos="980"/>
-        </w:tabs>
-        <w:spacing w:before="209"/>
-        <w:rPr>
-          <w:rFonts w:ascii="Times New Roman" w:hAnsi="Times New Roman" w:cs="Times New Roman"/>
-          <w:noProof/>
-          <w:sz w:val="40"/>
-          <w:szCs w:val="36"/>
-        </w:rPr>
-      </w:pPr>
-    </w:p>
-    <w:p>
-      <w:pPr>
-        <w:tabs>
-          <w:tab w:val="left" w:pos="980"/>
-        </w:tabs>
-        <w:spacing w:before="209"/>
-        <w:rPr>
-          <w:rFonts w:ascii="Times New Roman" w:hAnsi="Times New Roman" w:cs="Times New Roman"/>
-          <w:noProof/>
-          <w:sz w:val="40"/>
-          <w:szCs w:val="36"/>
-        </w:rPr>
-      </w:pPr>
-    </w:p>
-    <w:p>
-      <w:pPr>
-        <w:tabs>
-          <w:tab w:val="left" w:pos="980"/>
-        </w:tabs>
-        <w:spacing w:before="209"/>
-        <w:rPr>
-          <w:rFonts w:ascii="Times New Roman" w:hAnsi="Times New Roman" w:cs="Times New Roman"/>
-          <w:sz w:val="40"/>
-          <w:szCs w:val="36"/>
-        </w:rPr>
-      </w:pPr>
-    </w:p>
-    <w:p>
-      <w:pPr>
-        <w:tabs>
-          <w:tab w:val="left" w:pos="980"/>
-        </w:tabs>
-        <w:spacing w:before="209"/>
-        <w:rPr>
-          <w:rFonts w:ascii="Times New Roman" w:hAnsi="Times New Roman" w:cs="Times New Roman"/>
-          <w:sz w:val="40"/>
-          <w:szCs w:val="36"/>
-        </w:rPr>
-      </w:pPr>
-      <w:r>
-        <w:rPr>
-          <w:rFonts w:ascii="Times New Roman" w:hAnsi="Times New Roman" w:cs="Times New Roman"/>
-          <w:sz w:val="40"/>
-          <w:szCs w:val="36"/>
-        </w:rPr>
+        <w:lastRenderedPageBreak/>
         <w:t xml:space="preserve">   3. </w:t>
       </w:r>
     </w:p>
@@ -5888,6 +5175,7 @@
           <w:sz w:val="40"/>
           <w:szCs w:val="36"/>
         </w:rPr>
+        <w:lastRenderedPageBreak/>
         <w:t xml:space="preserve"> 4.</w:t>
       </w:r>
     </w:p>
@@ -6018,6 +5306,7 @@
           <w:rFonts w:ascii="Times New Roman" w:hAnsi="Times New Roman" w:cs="Times New Roman"/>
           <w:spacing w:val="-2"/>
         </w:rPr>
+        <w:lastRenderedPageBreak/>
         <w:t xml:space="preserve"> </w:t>
       </w:r>
       <w:r>
@@ -6107,7 +5396,6 @@
         </w:rPr>
         <w:t xml:space="preserve"> </w:t>
       </w:r>
-      <w:proofErr w:type="spellStart"/>
       <w:r>
         <w:rPr>
           <w:rFonts w:ascii="Times New Roman" w:hAnsi="Times New Roman" w:cs="Times New Roman"/>
@@ -6118,7 +5406,6 @@
         </w:rPr>
         <w:t>login</w:t>
       </w:r>
-      <w:proofErr w:type="spellEnd"/>
       <w:r>
         <w:rPr>
           <w:rFonts w:ascii="Times New Roman" w:hAnsi="Times New Roman" w:cs="Times New Roman"/>
@@ -7048,12 +6335,26 @@
           <w:szCs w:val="24"/>
         </w:rPr>
       </w:pPr>
-      <w:r>
-        <w:rPr>
-          <w:rFonts w:ascii="Times New Roman" w:hAnsi="Times New Roman" w:cs="Times New Roman"/>
-          <w:sz w:val="24"/>
-          <w:szCs w:val="24"/>
-        </w:rPr>
+    </w:p>
+    <w:p>
+      <w:pPr>
+        <w:tabs>
+          <w:tab w:val="left" w:pos="980"/>
+        </w:tabs>
+        <w:spacing w:before="209"/>
+        <w:rPr>
+          <w:rFonts w:ascii="Times New Roman" w:hAnsi="Times New Roman" w:cs="Times New Roman"/>
+          <w:sz w:val="24"/>
+          <w:szCs w:val="24"/>
+        </w:rPr>
+      </w:pPr>
+      <w:r>
+        <w:rPr>
+          <w:rFonts w:ascii="Times New Roman" w:hAnsi="Times New Roman" w:cs="Times New Roman"/>
+          <w:sz w:val="24"/>
+          <w:szCs w:val="24"/>
+        </w:rPr>
+        <w:lastRenderedPageBreak/>
         <w:t>Credenciales:</w:t>
       </w:r>
     </w:p>
@@ -7167,6 +6468,7 @@
           <w:sz w:val="24"/>
           <w:szCs w:val="24"/>
         </w:rPr>
+        <w:lastRenderedPageBreak/>
         <w:t>Acceso Denegado:</w:t>
       </w:r>
     </w:p>
@@ -7267,6 +6569,7 @@
           <w:sz w:val="24"/>
           <w:szCs w:val="24"/>
         </w:rPr>
+        <w:lastRenderedPageBreak/>
         <w:t>Acceso Concedido:</w:t>
       </w:r>
     </w:p>
@@ -7372,6 +6675,7 @@
           <w:sz w:val="32"/>
           <w:szCs w:val="32"/>
         </w:rPr>
+        <w:lastRenderedPageBreak/>
         <w:t xml:space="preserve"> </w:t>
       </w:r>
       <w:r>
@@ -8365,6 +7669,7 @@
           <w:sz w:val="24"/>
           <w:szCs w:val="24"/>
         </w:rPr>
+        <w:lastRenderedPageBreak/>
         <w:t>Navegación:</w:t>
       </w:r>
     </w:p>
@@ -8452,7 +7757,6 @@
           <w:sz w:val="24"/>
           <w:szCs w:val="24"/>
         </w:rPr>
-        <w:lastRenderedPageBreak/>
         <w:t xml:space="preserve"> </w:t>
       </w:r>
     </w:p>
@@ -8481,6 +7785,7 @@
           <w:sz w:val="28"/>
           <w:szCs w:val="28"/>
         </w:rPr>
+        <w:lastRenderedPageBreak/>
         <w:t xml:space="preserve"> </w:t>
       </w:r>
       <w:r>
@@ -9220,7 +8525,6 @@
           <w:szCs w:val="20"/>
         </w:rPr>
       </w:pPr>
-      <w:proofErr w:type="spellStart"/>
       <w:r>
         <w:rPr>
           <w:rFonts w:ascii="Times New Roman" w:hAnsi="Times New Roman" w:cs="Times New Roman"/>
@@ -9230,7 +8534,6 @@
         </w:rPr>
         <w:t>Scroll</w:t>
       </w:r>
-      <w:proofErr w:type="spellEnd"/>
       <w:r>
         <w:rPr>
           <w:rFonts w:ascii="Times New Roman" w:hAnsi="Times New Roman" w:cs="Times New Roman"/>
@@ -9637,6 +8940,7 @@
           <w:sz w:val="24"/>
           <w:szCs w:val="24"/>
         </w:rPr>
+        <w:lastRenderedPageBreak/>
         <w:t>Visualización de Horarios</w:t>
       </w:r>
       <w:r>
@@ -9747,6 +9051,7 @@
         <w:rPr>
           <w:rFonts w:ascii="Times New Roman" w:hAnsi="Times New Roman" w:cs="Times New Roman"/>
         </w:rPr>
+        <w:lastRenderedPageBreak/>
         <w:t xml:space="preserve"> Búsqueda de horarios </w:t>
       </w:r>
       <w:r>
@@ -10010,7 +9315,6 @@
         </w:rPr>
         <w:t xml:space="preserve"> </w:t>
       </w:r>
-      <w:proofErr w:type="spellStart"/>
       <w:r>
         <w:rPr>
           <w:rFonts w:ascii="Times New Roman" w:hAnsi="Times New Roman" w:cs="Times New Roman"/>
@@ -10018,17 +9322,7 @@
           <w:sz w:val="24"/>
           <w:szCs w:val="24"/>
         </w:rPr>
-        <w:t>etc</w:t>
-      </w:r>
-      <w:proofErr w:type="spellEnd"/>
-      <w:r>
-        <w:rPr>
-          <w:rFonts w:ascii="Times New Roman" w:hAnsi="Times New Roman" w:cs="Times New Roman"/>
-          <w:spacing w:val="-4"/>
-          <w:sz w:val="24"/>
-          <w:szCs w:val="24"/>
-        </w:rPr>
-        <w:t>…</w:t>
+        <w:t>etc…</w:t>
       </w:r>
     </w:p>
     <w:p>
@@ -10134,6 +9428,7 @@
           <w:sz w:val="28"/>
           <w:szCs w:val="28"/>
         </w:rPr>
+        <w:lastRenderedPageBreak/>
         <mc:AlternateContent>
           <mc:Choice Requires="wpg">
             <w:drawing>
@@ -10478,7 +9773,7 @@
               </wp:anchor>
             </w:drawing>
           </mc:Choice>
-          <mc:Fallback xmlns:a14="http://schemas.microsoft.com/office/drawing/2010/main" xmlns:pic="http://schemas.openxmlformats.org/drawingml/2006/picture" xmlns:a="http://schemas.openxmlformats.org/drawingml/2006/main">
+          <mc:Fallback xmlns:a="http://schemas.openxmlformats.org/drawingml/2006/main" xmlns:pic="http://schemas.openxmlformats.org/drawingml/2006/picture" xmlns:a14="http://schemas.microsoft.com/office/drawing/2010/main" xmlns:w16sdtfl="http://schemas.microsoft.com/office/word/2024/wordml/sdtformatlock" xmlns:w16du="http://schemas.microsoft.com/office/word/2023/wordml/word16du" xmlns:oel="http://schemas.microsoft.com/office/2019/extlst">
             <w:pict>
               <v:group id="Group 59" style="position:absolute;margin-left:85.1pt;margin-top:-13.7pt;width:442.1pt;height:.75pt;z-index:251678720;mso-wrap-distance-left:0;mso-wrap-distance-right:0;mso-position-horizontal-relative:page" coordsize="56146,95" o:spid="_x0000_s1026" w14:anchorId="63F3E0E0" o:gfxdata="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">
                 <v:shape id="Graphic 60" style="position:absolute;width:56127;height:95;visibility:visible;mso-wrap-style:square;v-text-anchor:top" coordsize="5612765,9525" o:spid="_x0000_s1027" fillcolor="#9f9f9f" stroked="f" path="m5612765,l,,,9525r5612765,l5612765,xe" o:gfxdata="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">
@@ -10667,12 +9962,12 @@
         <w:tabs>
           <w:tab w:val="left" w:pos="981"/>
         </w:tabs>
+        <w:spacing w:before="207"/>
         <w:ind w:left="981"/>
         <w:rPr>
           <w:rFonts w:ascii="Times New Roman" w:hAnsi="Times New Roman" w:cs="Times New Roman"/>
           <w:sz w:val="28"/>
           <w:szCs w:val="28"/>
-          <w:lang w:val="en-US"/>
         </w:rPr>
       </w:pPr>
       <w:r>
@@ -10682,18 +9977,16 @@
           <w:spacing w:val="-4"/>
           <w:sz w:val="28"/>
           <w:szCs w:val="28"/>
-          <w:lang w:val="en-US"/>
-        </w:rPr>
-        <w:t>Martin</w:t>
+        </w:rPr>
+        <w:t>Racinger</w:t>
       </w:r>
       <w:r>
         <w:rPr>
           <w:rFonts w:ascii="Times New Roman" w:hAnsi="Times New Roman" w:cs="Times New Roman"/>
           <w:b/>
-          <w:spacing w:val="-23"/>
+          <w:spacing w:val="-14"/>
           <w:sz w:val="28"/>
           <w:szCs w:val="28"/>
-          <w:lang w:val="en-US"/>
         </w:rPr>
         <w:t xml:space="preserve"> </w:t>
       </w:r>
@@ -10704,18 +9997,16 @@
           <w:spacing w:val="-4"/>
           <w:sz w:val="28"/>
           <w:szCs w:val="28"/>
-          <w:lang w:val="en-US"/>
-        </w:rPr>
-        <w:t>Stiben</w:t>
+        </w:rPr>
+        <w:t>Prada</w:t>
       </w:r>
       <w:r>
         <w:rPr>
           <w:rFonts w:ascii="Times New Roman" w:hAnsi="Times New Roman" w:cs="Times New Roman"/>
           <w:b/>
-          <w:spacing w:val="-23"/>
+          <w:spacing w:val="-14"/>
           <w:sz w:val="28"/>
           <w:szCs w:val="28"/>
-          <w:lang w:val="en-US"/>
         </w:rPr>
         <w:t xml:space="preserve"> </w:t>
       </w:r>
@@ -10726,102 +10017,6 @@
           <w:spacing w:val="-4"/>
           <w:sz w:val="28"/>
           <w:szCs w:val="28"/>
-          <w:lang w:val="en-US"/>
-        </w:rPr>
-        <w:t>Narváez:</w:t>
-      </w:r>
-      <w:r>
-        <w:rPr>
-          <w:rFonts w:ascii="Times New Roman" w:hAnsi="Times New Roman" w:cs="Times New Roman"/>
-          <w:b/>
-          <w:spacing w:val="-21"/>
-          <w:sz w:val="28"/>
-          <w:szCs w:val="28"/>
-          <w:lang w:val="en-US"/>
-        </w:rPr>
-        <w:t xml:space="preserve"> </w:t>
-      </w:r>
-      <w:hyperlink r:id="rId24" w:history="1">
-        <w:r>
-          <w:rPr>
-            <w:rStyle w:val="Hipervnculo"/>
-            <w:rFonts w:ascii="Times New Roman" w:hAnsi="Times New Roman" w:cs="Times New Roman"/>
-            <w:spacing w:val="-4"/>
-            <w:sz w:val="28"/>
-            <w:szCs w:val="28"/>
-            <w:lang w:val="en-US"/>
-          </w:rPr>
-          <w:t>msnarvaez21@soy.sena.edu.co</w:t>
-        </w:r>
-      </w:hyperlink>
-    </w:p>
-    <w:p>
-      <w:pPr>
-        <w:pStyle w:val="Prrafodelista"/>
-        <w:numPr>
-          <w:ilvl w:val="1"/>
-          <w:numId w:val="2"/>
-        </w:numPr>
-        <w:tabs>
-          <w:tab w:val="left" w:pos="981"/>
-        </w:tabs>
-        <w:spacing w:before="207"/>
-        <w:ind w:left="981"/>
-        <w:rPr>
-          <w:rFonts w:ascii="Times New Roman" w:hAnsi="Times New Roman" w:cs="Times New Roman"/>
-          <w:sz w:val="28"/>
-          <w:szCs w:val="28"/>
-        </w:rPr>
-      </w:pPr>
-      <w:proofErr w:type="spellStart"/>
-      <w:r>
-        <w:rPr>
-          <w:rFonts w:ascii="Times New Roman" w:hAnsi="Times New Roman" w:cs="Times New Roman"/>
-          <w:b/>
-          <w:spacing w:val="-4"/>
-          <w:sz w:val="28"/>
-          <w:szCs w:val="28"/>
-        </w:rPr>
-        <w:t>Racinger</w:t>
-      </w:r>
-      <w:proofErr w:type="spellEnd"/>
-      <w:r>
-        <w:rPr>
-          <w:rFonts w:ascii="Times New Roman" w:hAnsi="Times New Roman" w:cs="Times New Roman"/>
-          <w:b/>
-          <w:spacing w:val="-14"/>
-          <w:sz w:val="28"/>
-          <w:szCs w:val="28"/>
-        </w:rPr>
-        <w:t xml:space="preserve"> </w:t>
-      </w:r>
-      <w:r>
-        <w:rPr>
-          <w:rFonts w:ascii="Times New Roman" w:hAnsi="Times New Roman" w:cs="Times New Roman"/>
-          <w:b/>
-          <w:spacing w:val="-4"/>
-          <w:sz w:val="28"/>
-          <w:szCs w:val="28"/>
-        </w:rPr>
-        <w:t>Prada</w:t>
-      </w:r>
-      <w:r>
-        <w:rPr>
-          <w:rFonts w:ascii="Times New Roman" w:hAnsi="Times New Roman" w:cs="Times New Roman"/>
-          <w:b/>
-          <w:spacing w:val="-14"/>
-          <w:sz w:val="28"/>
-          <w:szCs w:val="28"/>
-        </w:rPr>
-        <w:t xml:space="preserve"> </w:t>
-      </w:r>
-      <w:r>
-        <w:rPr>
-          <w:rFonts w:ascii="Times New Roman" w:hAnsi="Times New Roman" w:cs="Times New Roman"/>
-          <w:b/>
-          <w:spacing w:val="-4"/>
-          <w:sz w:val="28"/>
-          <w:szCs w:val="28"/>
         </w:rPr>
         <w:t>Olaya:</w:t>
       </w:r>
@@ -10835,7 +10030,7 @@
         </w:rPr>
         <w:t xml:space="preserve"> </w:t>
       </w:r>
-      <w:hyperlink r:id="rId25" w:history="1">
+      <w:hyperlink r:id="rId24" w:history="1">
         <w:r>
           <w:rPr>
             <w:rStyle w:val="Hipervnculo"/>
@@ -11244,7 +10439,7 @@
               </wp:anchor>
             </w:drawing>
           </mc:Choice>
-          <mc:Fallback xmlns:a14="http://schemas.microsoft.com/office/drawing/2010/main" xmlns:pic="http://schemas.openxmlformats.org/drawingml/2006/picture" xmlns:a="http://schemas.openxmlformats.org/drawingml/2006/main">
+          <mc:Fallback xmlns:a="http://schemas.openxmlformats.org/drawingml/2006/main" xmlns:pic="http://schemas.openxmlformats.org/drawingml/2006/picture" xmlns:a14="http://schemas.microsoft.com/office/drawing/2010/main" xmlns:w16sdtfl="http://schemas.microsoft.com/office/word/2024/wordml/sdtformatlock" xmlns:w16du="http://schemas.microsoft.com/office/word/2023/wordml/word16du" xmlns:oel="http://schemas.microsoft.com/office/2019/extlst">
             <w:pict>
               <v:group id="Group 66" style="position:absolute;margin-left:85.1pt;margin-top:-13.6pt;width:442.1pt;height:.8pt;z-index:251679744;mso-wrap-distance-left:0;mso-wrap-distance-right:0;mso-position-horizontal-relative:page" coordsize="56146,101" o:spid="_x0000_s1026" w14:anchorId="73C6FDC8" o:gfxdata="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">
                 <v:shape id="Graphic 67" style="position:absolute;width:56127;height:89;visibility:visible;mso-wrap-style:square;v-text-anchor:top" coordsize="5612765,8890" o:spid="_x0000_s1027" fillcolor="#9f9f9f" stroked="f" path="m5612765,l,,,8877r5612765,l5612765,xe" o:gfxdata="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">
@@ -11690,25 +10885,7 @@
           <w:sz w:val="28"/>
           <w:szCs w:val="28"/>
         </w:rPr>
-        <w:t>Colegio</w:t>
-      </w:r>
-      <w:r>
-        <w:rPr>
-          <w:rFonts w:ascii="Times New Roman" w:hAnsi="Times New Roman" w:cs="Times New Roman"/>
-          <w:spacing w:val="-23"/>
-          <w:sz w:val="28"/>
-          <w:szCs w:val="28"/>
-        </w:rPr>
-        <w:t xml:space="preserve"> </w:t>
-      </w:r>
-      <w:r>
-        <w:rPr>
-          <w:rFonts w:ascii="Times New Roman" w:hAnsi="Times New Roman" w:cs="Times New Roman"/>
-          <w:spacing w:val="-5"/>
-          <w:sz w:val="28"/>
-          <w:szCs w:val="28"/>
-        </w:rPr>
-        <w:t>ABC</w:t>
+        <w:t>Instituciones Educativas</w:t>
       </w:r>
     </w:p>
     <w:p>
@@ -11848,6 +11025,7 @@
         <w:spacing w:before="221"/>
         <w:rPr>
           <w:rFonts w:ascii="Times New Roman" w:hAnsi="Times New Roman" w:cs="Times New Roman"/>
+          <w:spacing w:val="-2"/>
           <w:sz w:val="28"/>
           <w:szCs w:val="28"/>
         </w:rPr>
@@ -11881,377 +11059,36 @@
     </w:p>
     <w:p>
       <w:pPr>
+        <w:pStyle w:val="Ttulo1"/>
+        <w:spacing w:before="221"/>
+        <w:rPr>
+          <w:rFonts w:ascii="Times New Roman" w:hAnsi="Times New Roman" w:cs="Times New Roman"/>
+          <w:sz w:val="28"/>
+          <w:szCs w:val="28"/>
+        </w:rPr>
+      </w:pPr>
+    </w:p>
+    <w:p>
+      <w:pPr>
         <w:pStyle w:val="Textoindependiente"/>
-        <w:spacing w:before="208" w:line="276" w:lineRule="auto"/>
-        <w:ind w:left="262"/>
-        <w:rPr>
-          <w:rFonts w:ascii="Times New Roman" w:hAnsi="Times New Roman" w:cs="Times New Roman"/>
-          <w:sz w:val="28"/>
-          <w:szCs w:val="28"/>
-        </w:rPr>
-      </w:pPr>
-      <w:r>
-        <w:rPr>
-          <w:rFonts w:ascii="Times New Roman" w:hAnsi="Times New Roman" w:cs="Times New Roman"/>
-          <w:sz w:val="28"/>
-          <w:szCs w:val="28"/>
-        </w:rPr>
-        <w:t>Esta</w:t>
-      </w:r>
-      <w:r>
-        <w:rPr>
-          <w:rFonts w:ascii="Times New Roman" w:hAnsi="Times New Roman" w:cs="Times New Roman"/>
-          <w:spacing w:val="-23"/>
-          <w:sz w:val="28"/>
-          <w:szCs w:val="28"/>
-        </w:rPr>
-        <w:t xml:space="preserve"> </w:t>
-      </w:r>
-      <w:r>
-        <w:rPr>
-          <w:rFonts w:ascii="Times New Roman" w:hAnsi="Times New Roman" w:cs="Times New Roman"/>
-          <w:sz w:val="28"/>
-          <w:szCs w:val="28"/>
-        </w:rPr>
-        <w:t>aplicación</w:t>
-      </w:r>
-      <w:r>
-        <w:rPr>
-          <w:rFonts w:ascii="Times New Roman" w:hAnsi="Times New Roman" w:cs="Times New Roman"/>
-          <w:spacing w:val="-23"/>
-          <w:sz w:val="28"/>
-          <w:szCs w:val="28"/>
-        </w:rPr>
-        <w:t xml:space="preserve"> </w:t>
-      </w:r>
-      <w:r>
-        <w:rPr>
-          <w:rFonts w:ascii="Times New Roman" w:hAnsi="Times New Roman" w:cs="Times New Roman"/>
-          <w:sz w:val="28"/>
-          <w:szCs w:val="28"/>
-        </w:rPr>
-        <w:t>está</w:t>
-      </w:r>
-      <w:r>
-        <w:rPr>
-          <w:rFonts w:ascii="Times New Roman" w:hAnsi="Times New Roman" w:cs="Times New Roman"/>
-          <w:spacing w:val="-20"/>
-          <w:sz w:val="28"/>
-          <w:szCs w:val="28"/>
-        </w:rPr>
-        <w:t xml:space="preserve"> </w:t>
-      </w:r>
-      <w:r>
-        <w:rPr>
-          <w:rFonts w:ascii="Times New Roman" w:hAnsi="Times New Roman" w:cs="Times New Roman"/>
-          <w:sz w:val="28"/>
-          <w:szCs w:val="28"/>
-        </w:rPr>
-        <w:t>diseñada</w:t>
-      </w:r>
-      <w:r>
-        <w:rPr>
-          <w:rFonts w:ascii="Times New Roman" w:hAnsi="Times New Roman" w:cs="Times New Roman"/>
-          <w:spacing w:val="-23"/>
-          <w:sz w:val="28"/>
-          <w:szCs w:val="28"/>
-        </w:rPr>
-        <w:t xml:space="preserve"> </w:t>
-      </w:r>
-      <w:r>
-        <w:rPr>
-          <w:rFonts w:ascii="Times New Roman" w:hAnsi="Times New Roman" w:cs="Times New Roman"/>
-          <w:sz w:val="28"/>
-          <w:szCs w:val="28"/>
-        </w:rPr>
-        <w:t>específicamente</w:t>
-      </w:r>
-      <w:r>
-        <w:rPr>
-          <w:rFonts w:ascii="Times New Roman" w:hAnsi="Times New Roman" w:cs="Times New Roman"/>
-          <w:spacing w:val="-21"/>
-          <w:sz w:val="28"/>
-          <w:szCs w:val="28"/>
-        </w:rPr>
-        <w:t xml:space="preserve"> </w:t>
-      </w:r>
-      <w:r>
-        <w:rPr>
-          <w:rFonts w:ascii="Times New Roman" w:hAnsi="Times New Roman" w:cs="Times New Roman"/>
-          <w:sz w:val="28"/>
-          <w:szCs w:val="28"/>
-        </w:rPr>
-        <w:t>para</w:t>
-      </w:r>
-      <w:r>
-        <w:rPr>
-          <w:rFonts w:ascii="Times New Roman" w:hAnsi="Times New Roman" w:cs="Times New Roman"/>
-          <w:spacing w:val="-23"/>
-          <w:sz w:val="28"/>
-          <w:szCs w:val="28"/>
-        </w:rPr>
-        <w:t xml:space="preserve"> </w:t>
-      </w:r>
-      <w:r>
-        <w:rPr>
-          <w:rFonts w:ascii="Times New Roman" w:hAnsi="Times New Roman" w:cs="Times New Roman"/>
-          <w:sz w:val="28"/>
-          <w:szCs w:val="28"/>
-        </w:rPr>
-        <w:t>el</w:t>
-      </w:r>
-      <w:r>
-        <w:rPr>
-          <w:rFonts w:ascii="Times New Roman" w:hAnsi="Times New Roman" w:cs="Times New Roman"/>
-          <w:spacing w:val="-19"/>
-          <w:sz w:val="28"/>
-          <w:szCs w:val="28"/>
-        </w:rPr>
-        <w:t xml:space="preserve"> </w:t>
-      </w:r>
-      <w:r>
-        <w:rPr>
-          <w:rFonts w:ascii="Times New Roman" w:hAnsi="Times New Roman" w:cs="Times New Roman"/>
-          <w:b/>
-          <w:sz w:val="28"/>
-          <w:szCs w:val="28"/>
-        </w:rPr>
-        <w:t>administrador</w:t>
-      </w:r>
-      <w:r>
-        <w:rPr>
-          <w:rFonts w:ascii="Times New Roman" w:hAnsi="Times New Roman" w:cs="Times New Roman"/>
-          <w:b/>
-          <w:spacing w:val="-20"/>
-          <w:sz w:val="28"/>
-          <w:szCs w:val="28"/>
-        </w:rPr>
-        <w:t xml:space="preserve"> </w:t>
-      </w:r>
-      <w:r>
-        <w:rPr>
-          <w:rFonts w:ascii="Times New Roman" w:hAnsi="Times New Roman" w:cs="Times New Roman"/>
-          <w:b/>
-          <w:sz w:val="28"/>
-          <w:szCs w:val="28"/>
-        </w:rPr>
-        <w:t>principal</w:t>
-      </w:r>
-      <w:r>
-        <w:rPr>
-          <w:rFonts w:ascii="Times New Roman" w:hAnsi="Times New Roman" w:cs="Times New Roman"/>
-          <w:b/>
-          <w:spacing w:val="-16"/>
-          <w:sz w:val="28"/>
-          <w:szCs w:val="28"/>
-        </w:rPr>
-        <w:t xml:space="preserve"> </w:t>
-      </w:r>
-      <w:r>
-        <w:rPr>
-          <w:rFonts w:ascii="Times New Roman" w:hAnsi="Times New Roman" w:cs="Times New Roman"/>
-          <w:sz w:val="28"/>
-          <w:szCs w:val="28"/>
-        </w:rPr>
-        <w:t>del sistema</w:t>
-      </w:r>
-      <w:r>
-        <w:rPr>
-          <w:rFonts w:ascii="Times New Roman" w:hAnsi="Times New Roman" w:cs="Times New Roman"/>
-          <w:spacing w:val="-13"/>
-          <w:sz w:val="28"/>
-          <w:szCs w:val="28"/>
-        </w:rPr>
-        <w:t xml:space="preserve"> </w:t>
-      </w:r>
-      <w:r>
-        <w:rPr>
-          <w:rFonts w:ascii="Times New Roman" w:hAnsi="Times New Roman" w:cs="Times New Roman"/>
-          <w:sz w:val="28"/>
-          <w:szCs w:val="28"/>
-        </w:rPr>
-        <w:t>de</w:t>
-      </w:r>
-      <w:r>
-        <w:rPr>
-          <w:rFonts w:ascii="Times New Roman" w:hAnsi="Times New Roman" w:cs="Times New Roman"/>
-          <w:spacing w:val="-11"/>
-          <w:sz w:val="28"/>
-          <w:szCs w:val="28"/>
-        </w:rPr>
-        <w:t xml:space="preserve"> </w:t>
-      </w:r>
-      <w:r>
-        <w:rPr>
-          <w:rFonts w:ascii="Times New Roman" w:hAnsi="Times New Roman" w:cs="Times New Roman"/>
-          <w:sz w:val="28"/>
-          <w:szCs w:val="28"/>
-        </w:rPr>
-        <w:t>horarios</w:t>
-      </w:r>
-      <w:r>
-        <w:rPr>
-          <w:rFonts w:ascii="Times New Roman" w:hAnsi="Times New Roman" w:cs="Times New Roman"/>
-          <w:spacing w:val="-10"/>
-          <w:sz w:val="28"/>
-          <w:szCs w:val="28"/>
-        </w:rPr>
-        <w:t xml:space="preserve"> </w:t>
-      </w:r>
-      <w:r>
-        <w:rPr>
-          <w:rFonts w:ascii="Times New Roman" w:hAnsi="Times New Roman" w:cs="Times New Roman"/>
-          <w:sz w:val="28"/>
-          <w:szCs w:val="28"/>
-        </w:rPr>
-        <w:t>del</w:t>
-      </w:r>
-      <w:r>
-        <w:rPr>
-          <w:rFonts w:ascii="Times New Roman" w:hAnsi="Times New Roman" w:cs="Times New Roman"/>
-          <w:spacing w:val="-9"/>
-          <w:sz w:val="28"/>
-          <w:szCs w:val="28"/>
-        </w:rPr>
-        <w:t xml:space="preserve"> </w:t>
-      </w:r>
-      <w:r>
-        <w:rPr>
-          <w:rFonts w:ascii="Times New Roman" w:hAnsi="Times New Roman" w:cs="Times New Roman"/>
-          <w:sz w:val="28"/>
-          <w:szCs w:val="28"/>
-        </w:rPr>
-        <w:t>Colegio</w:t>
-      </w:r>
-      <w:r>
-        <w:rPr>
-          <w:rFonts w:ascii="Times New Roman" w:hAnsi="Times New Roman" w:cs="Times New Roman"/>
-          <w:spacing w:val="-9"/>
-          <w:sz w:val="28"/>
-          <w:szCs w:val="28"/>
-        </w:rPr>
-        <w:t xml:space="preserve"> </w:t>
-      </w:r>
-      <w:r>
-        <w:rPr>
-          <w:rFonts w:ascii="Times New Roman" w:hAnsi="Times New Roman" w:cs="Times New Roman"/>
-          <w:sz w:val="28"/>
-          <w:szCs w:val="28"/>
-        </w:rPr>
-        <w:t>ABC.</w:t>
-      </w:r>
-      <w:r>
-        <w:rPr>
-          <w:rFonts w:ascii="Times New Roman" w:hAnsi="Times New Roman" w:cs="Times New Roman"/>
-          <w:spacing w:val="-10"/>
-          <w:sz w:val="28"/>
-          <w:szCs w:val="28"/>
-        </w:rPr>
-        <w:t xml:space="preserve"> </w:t>
-      </w:r>
-      <w:r>
-        <w:rPr>
-          <w:rFonts w:ascii="Times New Roman" w:hAnsi="Times New Roman" w:cs="Times New Roman"/>
-          <w:sz w:val="28"/>
-          <w:szCs w:val="28"/>
-        </w:rPr>
-        <w:t>El</w:t>
-      </w:r>
-      <w:r>
-        <w:rPr>
-          <w:rFonts w:ascii="Times New Roman" w:hAnsi="Times New Roman" w:cs="Times New Roman"/>
-          <w:spacing w:val="-11"/>
-          <w:sz w:val="28"/>
-          <w:szCs w:val="28"/>
-        </w:rPr>
-        <w:t xml:space="preserve"> </w:t>
-      </w:r>
-      <w:r>
-        <w:rPr>
-          <w:rFonts w:ascii="Times New Roman" w:hAnsi="Times New Roman" w:cs="Times New Roman"/>
-          <w:sz w:val="28"/>
-          <w:szCs w:val="28"/>
-        </w:rPr>
-        <w:t>acceso</w:t>
-      </w:r>
-      <w:r>
-        <w:rPr>
-          <w:rFonts w:ascii="Times New Roman" w:hAnsi="Times New Roman" w:cs="Times New Roman"/>
-          <w:spacing w:val="-10"/>
-          <w:sz w:val="28"/>
-          <w:szCs w:val="28"/>
-        </w:rPr>
-        <w:t xml:space="preserve"> </w:t>
-      </w:r>
-      <w:r>
-        <w:rPr>
-          <w:rFonts w:ascii="Times New Roman" w:hAnsi="Times New Roman" w:cs="Times New Roman"/>
-          <w:sz w:val="28"/>
-          <w:szCs w:val="28"/>
-        </w:rPr>
-        <w:t>está</w:t>
-      </w:r>
-      <w:r>
-        <w:rPr>
-          <w:rFonts w:ascii="Times New Roman" w:hAnsi="Times New Roman" w:cs="Times New Roman"/>
-          <w:spacing w:val="-13"/>
-          <w:sz w:val="28"/>
-          <w:szCs w:val="28"/>
-        </w:rPr>
-        <w:t xml:space="preserve"> </w:t>
-      </w:r>
-      <w:r>
-        <w:rPr>
-          <w:rFonts w:ascii="Times New Roman" w:hAnsi="Times New Roman" w:cs="Times New Roman"/>
-          <w:sz w:val="28"/>
-          <w:szCs w:val="28"/>
-        </w:rPr>
-        <w:t>restringido</w:t>
-      </w:r>
-      <w:r>
-        <w:rPr>
-          <w:rFonts w:ascii="Times New Roman" w:hAnsi="Times New Roman" w:cs="Times New Roman"/>
-          <w:spacing w:val="-9"/>
-          <w:sz w:val="28"/>
-          <w:szCs w:val="28"/>
-        </w:rPr>
-        <w:t xml:space="preserve"> </w:t>
-      </w:r>
-      <w:r>
-        <w:rPr>
-          <w:rFonts w:ascii="Times New Roman" w:hAnsi="Times New Roman" w:cs="Times New Roman"/>
-          <w:sz w:val="28"/>
-          <w:szCs w:val="28"/>
-        </w:rPr>
-        <w:t>y</w:t>
-      </w:r>
-      <w:r>
-        <w:rPr>
-          <w:rFonts w:ascii="Times New Roman" w:hAnsi="Times New Roman" w:cs="Times New Roman"/>
-          <w:spacing w:val="-13"/>
-          <w:sz w:val="28"/>
-          <w:szCs w:val="28"/>
-        </w:rPr>
-        <w:t xml:space="preserve"> </w:t>
-      </w:r>
-      <w:r>
-        <w:rPr>
-          <w:rFonts w:ascii="Times New Roman" w:hAnsi="Times New Roman" w:cs="Times New Roman"/>
-          <w:sz w:val="28"/>
-          <w:szCs w:val="28"/>
-        </w:rPr>
-        <w:t>protegido.</w:t>
-      </w:r>
-    </w:p>
-    <w:p>
-      <w:pPr>
-        <w:pStyle w:val="Textoindependiente"/>
-        <w:rPr>
-          <w:rFonts w:ascii="Times New Roman" w:hAnsi="Times New Roman" w:cs="Times New Roman"/>
-          <w:sz w:val="28"/>
-          <w:szCs w:val="28"/>
-        </w:rPr>
-      </w:pPr>
+        <w:rPr>
+          <w:rFonts w:ascii="Times New Roman" w:eastAsiaTheme="minorHAnsi" w:hAnsi="Times New Roman" w:cs="Times New Roman"/>
+          <w:kern w:val="2"/>
+          <w:sz w:val="28"/>
+          <w:lang w:val="es-CO"/>
+          <w14:ligatures w14:val="standardContextual"/>
+        </w:rPr>
+      </w:pPr>
+      <w:r>
+        <w:rPr>
+          <w:rFonts w:ascii="Times New Roman" w:eastAsiaTheme="minorHAnsi" w:hAnsi="Times New Roman" w:cs="Times New Roman"/>
+          <w:kern w:val="2"/>
+          <w:sz w:val="28"/>
+          <w:lang w:val="es-CO"/>
+          <w14:ligatures w14:val="standardContextual"/>
+        </w:rPr>
+        <w:t>Esta aplicación está diseñada específicamente para el administrador principal del Sistema de Gestión de Horarios (SGH). El acceso es restringido y se encuentra protegido para garantizar la seguridad y privacidad de la información institucional.</w:t>
+      </w:r>
     </w:p>
     <w:p>
       <w:pPr>
@@ -12624,7 +11461,7 @@
               </wp:anchor>
             </w:drawing>
           </mc:Choice>
-          <mc:Fallback xmlns:a14="http://schemas.microsoft.com/office/drawing/2010/main" xmlns:pic="http://schemas.openxmlformats.org/drawingml/2006/picture" xmlns:a="http://schemas.openxmlformats.org/drawingml/2006/main">
+          <mc:Fallback xmlns:a="http://schemas.openxmlformats.org/drawingml/2006/main" xmlns:pic="http://schemas.openxmlformats.org/drawingml/2006/picture" xmlns:a14="http://schemas.microsoft.com/office/drawing/2010/main" xmlns:w16sdtfl="http://schemas.microsoft.com/office/word/2024/wordml/sdtformatlock" xmlns:w16du="http://schemas.microsoft.com/office/word/2023/wordml/word16du" xmlns:oel="http://schemas.microsoft.com/office/2019/extlst">
             <w:pict>
               <v:group id="Group 73" style="position:absolute;margin-left:85.1pt;margin-top:-13.65pt;width:442.1pt;height:.85pt;z-index:251680768;mso-wrap-distance-left:0;mso-wrap-distance-right:0;mso-position-horizontal-relative:page" coordsize="56146,107" o:spid="_x0000_s1026" w14:anchorId="77C7552C" o:gfxdata="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">
                 <v:shape id="Graphic 74" style="position:absolute;width:56127;height:88;visibility:visible;mso-wrap-style:square;v-text-anchor:top" coordsize="5612765,8890" o:spid="_x0000_s1027" fillcolor="#9f9f9f" stroked="f" path="m5612765,l,,,8890r5612765,l5612765,xe" o:gfxdata="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">
@@ -12931,12 +11768,12 @@
           <w:sz w:val="28"/>
           <w:szCs w:val="28"/>
         </w:rPr>
-        <w:t>Colegio</w:t>
-      </w:r>
-      <w:r>
-        <w:rPr>
-          <w:rFonts w:ascii="Times New Roman" w:hAnsi="Times New Roman" w:cs="Times New Roman"/>
-          <w:spacing w:val="-27"/>
+        <w:t>ByteStock</w:t>
+      </w:r>
+      <w:r>
+        <w:rPr>
+          <w:rFonts w:ascii="Times New Roman" w:hAnsi="Times New Roman" w:cs="Times New Roman"/>
+          <w:spacing w:val="-25"/>
           <w:sz w:val="28"/>
           <w:szCs w:val="28"/>
         </w:rPr>
@@ -12949,7 +11786,25 @@
           <w:sz w:val="28"/>
           <w:szCs w:val="28"/>
         </w:rPr>
-        <w:t>ABC</w:t>
+        <w:t>-</w:t>
+      </w:r>
+      <w:r>
+        <w:rPr>
+          <w:rFonts w:ascii="Times New Roman" w:hAnsi="Times New Roman" w:cs="Times New Roman"/>
+          <w:spacing w:val="-24"/>
+          <w:sz w:val="28"/>
+          <w:szCs w:val="28"/>
+        </w:rPr>
+        <w:t xml:space="preserve"> </w:t>
+      </w:r>
+      <w:r>
+        <w:rPr>
+          <w:rFonts w:ascii="Times New Roman" w:hAnsi="Times New Roman" w:cs="Times New Roman"/>
+          <w:spacing w:val="-2"/>
+          <w:sz w:val="28"/>
+          <w:szCs w:val="28"/>
+        </w:rPr>
+        <w:t>Todos</w:t>
       </w:r>
       <w:r>
         <w:rPr>
@@ -12967,12 +11822,12 @@
           <w:sz w:val="28"/>
           <w:szCs w:val="28"/>
         </w:rPr>
-        <w:t>-</w:t>
-      </w:r>
-      <w:r>
-        <w:rPr>
-          <w:rFonts w:ascii="Times New Roman" w:hAnsi="Times New Roman" w:cs="Times New Roman"/>
-          <w:spacing w:val="-24"/>
+        <w:t>los</w:t>
+      </w:r>
+      <w:r>
+        <w:rPr>
+          <w:rFonts w:ascii="Times New Roman" w:hAnsi="Times New Roman" w:cs="Times New Roman"/>
+          <w:spacing w:val="-26"/>
           <w:sz w:val="28"/>
           <w:szCs w:val="28"/>
         </w:rPr>
@@ -12985,7 +11840,7 @@
           <w:sz w:val="28"/>
           <w:szCs w:val="28"/>
         </w:rPr>
-        <w:t>Todos</w:t>
+        <w:t>derechos</w:t>
       </w:r>
       <w:r>
         <w:rPr>
@@ -13003,48 +11858,12 @@
           <w:sz w:val="28"/>
           <w:szCs w:val="28"/>
         </w:rPr>
-        <w:t>los</w:t>
-      </w:r>
-      <w:r>
-        <w:rPr>
-          <w:rFonts w:ascii="Times New Roman" w:hAnsi="Times New Roman" w:cs="Times New Roman"/>
-          <w:spacing w:val="-26"/>
-          <w:sz w:val="28"/>
-          <w:szCs w:val="28"/>
-        </w:rPr>
-        <w:t xml:space="preserve"> </w:t>
-      </w:r>
-      <w:r>
-        <w:rPr>
-          <w:rFonts w:ascii="Times New Roman" w:hAnsi="Times New Roman" w:cs="Times New Roman"/>
-          <w:spacing w:val="-2"/>
-          <w:sz w:val="28"/>
-          <w:szCs w:val="28"/>
-        </w:rPr>
-        <w:t>derechos</w:t>
-      </w:r>
-      <w:r>
-        <w:rPr>
-          <w:rFonts w:ascii="Times New Roman" w:hAnsi="Times New Roman" w:cs="Times New Roman"/>
-          <w:spacing w:val="-25"/>
-          <w:sz w:val="28"/>
-          <w:szCs w:val="28"/>
-        </w:rPr>
-        <w:t xml:space="preserve"> </w:t>
-      </w:r>
-      <w:r>
-        <w:rPr>
-          <w:rFonts w:ascii="Times New Roman" w:hAnsi="Times New Roman" w:cs="Times New Roman"/>
-          <w:spacing w:val="-2"/>
-          <w:sz w:val="28"/>
-          <w:szCs w:val="28"/>
-        </w:rPr>
         <w:t>reservados</w:t>
       </w:r>
     </w:p>
     <w:sectPr>
-      <w:headerReference w:type="default" r:id="rId26"/>
-      <w:footerReference w:type="default" r:id="rId27"/>
+      <w:headerReference w:type="default" r:id="rId25"/>
+      <w:footerReference w:type="default" r:id="rId26"/>
       <w:pgSz w:w="12240" w:h="15840"/>
       <w:pgMar w:top="1417" w:right="1701" w:bottom="1417" w:left="1701" w:header="1531" w:footer="0" w:gutter="0"/>
       <w:cols w:space="708"/>
@@ -13055,7 +11874,7 @@
 </file>
 
 <file path=word/endnotes.xml><?xml version="1.0" encoding="utf-8"?>
-<w:endnotes xmlns:wpc="http://schemas.microsoft.com/office/word/2010/wordprocessingCanvas" xmlns:cx="http://schemas.microsoft.com/office/drawing/2014/chartex" xmlns:cx1="http://schemas.microsoft.com/office/drawing/2015/9/8/chartex" xmlns:cx2="http://schemas.microsoft.com/office/drawing/2015/10/21/chartex" xmlns:cx3="http://schemas.microsoft.com/office/drawing/2016/5/9/chartex" xmlns:cx4="http://schemas.microsoft.com/office/drawing/2016/5/10/chartex" xmlns:cx5="http://schemas.microsoft.com/office/drawing/2016/5/11/chartex" xmlns:cx6="http://schemas.microsoft.com/office/drawing/2016/5/12/chartex" xmlns:cx7="http://schemas.microsoft.com/office/drawing/2016/5/13/chartex" xmlns:cx8="http://schemas.microsoft.com/office/drawing/2016/5/14/chartex" xmlns:mc="http://schemas.openxmlformats.org/markup-compatibility/2006" xmlns:aink="http://schemas.microsoft.com/office/drawing/2016/ink" xmlns:am3d="http://schemas.microsoft.com/office/drawing/2017/model3d" xmlns:o="urn:schemas-microsoft-com:office:office" xmlns:oel="http://schemas.microsoft.com/office/2019/extlst" xmlns:r="http://schemas.openxmlformats.org/officeDocument/2006/relationships" xmlns:m="http://schemas.openxmlformats.org/officeDocument/2006/math" xmlns:v="urn:schemas-microsoft-com:vml" xmlns:wp14="http://schemas.microsoft.com/office/word/2010/wordprocessingDrawing" xmlns:wp="http://schemas.openxmlformats.org/drawingml/2006/wordprocessingDrawing" xmlns:w10="urn:schemas-microsoft-com:office:word" xmlns:w="http://schemas.openxmlformats.org/wordprocessingml/2006/main" xmlns:w14="http://schemas.microsoft.com/office/word/2010/wordml" xmlns:w15="http://schemas.microsoft.com/office/word/2012/wordml" xmlns:w16cex="http://schemas.microsoft.com/office/word/2018/wordml/cex" xmlns:w16cid="http://schemas.microsoft.com/office/word/2016/wordml/cid" xmlns:w16="http://schemas.microsoft.com/office/word/2018/wordml" xmlns:w16du="http://schemas.microsoft.com/office/word/2023/wordml/word16du" xmlns:w16sdtdh="http://schemas.microsoft.com/office/word/2020/wordml/sdtdatahash" xmlns:w16sdtfl="http://schemas.microsoft.com/office/word/2024/wordml/sdtformatlock" xmlns:w16se="http://schemas.microsoft.com/office/word/2015/wordml/symex" xmlns:wpg="http://schemas.microsoft.com/office/word/2010/wordprocessingGroup" xmlns:wpi="http://schemas.microsoft.com/office/word/2010/wordprocessingInk" xmlns:wne="http://schemas.microsoft.com/office/word/2006/wordml" xmlns:wps="http://schemas.microsoft.com/office/word/2010/wordprocessingShape" mc:Ignorable="w14 w15 w16se w16cid w16 w16cex w16sdtdh w16sdtfl w16du wp14">
+<w:endnotes xmlns:wpc="http://schemas.microsoft.com/office/word/2010/wordprocessingCanvas" xmlns:cx="http://schemas.microsoft.com/office/drawing/2014/chartex" xmlns:cx1="http://schemas.microsoft.com/office/drawing/2015/9/8/chartex" xmlns:cx2="http://schemas.microsoft.com/office/drawing/2015/10/21/chartex" xmlns:cx3="http://schemas.microsoft.com/office/drawing/2016/5/9/chartex" xmlns:cx4="http://schemas.microsoft.com/office/drawing/2016/5/10/chartex" xmlns:cx5="http://schemas.microsoft.com/office/drawing/2016/5/11/chartex" xmlns:cx6="http://schemas.microsoft.com/office/drawing/2016/5/12/chartex" xmlns:cx7="http://schemas.microsoft.com/office/drawing/2016/5/13/chartex" xmlns:cx8="http://schemas.microsoft.com/office/drawing/2016/5/14/chartex" xmlns:mc="http://schemas.openxmlformats.org/markup-compatibility/2006" xmlns:aink="http://schemas.microsoft.com/office/drawing/2016/ink" xmlns:am3d="http://schemas.microsoft.com/office/drawing/2017/model3d" xmlns:o="urn:schemas-microsoft-com:office:office" xmlns:r="http://schemas.openxmlformats.org/officeDocument/2006/relationships" xmlns:m="http://schemas.openxmlformats.org/officeDocument/2006/math" xmlns:v="urn:schemas-microsoft-com:vml" xmlns:wp14="http://schemas.microsoft.com/office/word/2010/wordprocessingDrawing" xmlns:wp="http://schemas.openxmlformats.org/drawingml/2006/wordprocessingDrawing" xmlns:w10="urn:schemas-microsoft-com:office:word" xmlns:w="http://schemas.openxmlformats.org/wordprocessingml/2006/main" xmlns:w14="http://schemas.microsoft.com/office/word/2010/wordml" xmlns:w15="http://schemas.microsoft.com/office/word/2012/wordml" xmlns:w16cex="http://schemas.microsoft.com/office/word/2018/wordml/cex" xmlns:w16cid="http://schemas.microsoft.com/office/word/2016/wordml/cid" xmlns:w16="http://schemas.microsoft.com/office/word/2018/wordml" xmlns:w16sdtdh="http://schemas.microsoft.com/office/word/2020/wordml/sdtdatahash" xmlns:w16se="http://schemas.microsoft.com/office/word/2015/wordml/symex" xmlns:wpg="http://schemas.microsoft.com/office/word/2010/wordprocessingGroup" xmlns:wpi="http://schemas.microsoft.com/office/word/2010/wordprocessingInk" xmlns:wne="http://schemas.microsoft.com/office/word/2006/wordml" xmlns:wps="http://schemas.microsoft.com/office/word/2010/wordprocessingShape" mc:Ignorable="w14 w15 w16se w16cid w16 w16cex w16sdtdh wp14">
   <w:endnote w:type="separator" w:id="-1">
     <w:p>
       <w:pPr>
@@ -13080,7 +11899,7 @@
 </file>
 
 <file path=word/footer1.xml><?xml version="1.0" encoding="utf-8"?>
-<w:ftr xmlns:wpc="http://schemas.microsoft.com/office/word/2010/wordprocessingCanvas" xmlns:cx="http://schemas.microsoft.com/office/drawing/2014/chartex" xmlns:cx1="http://schemas.microsoft.com/office/drawing/2015/9/8/chartex" xmlns:cx2="http://schemas.microsoft.com/office/drawing/2015/10/21/chartex" xmlns:cx3="http://schemas.microsoft.com/office/drawing/2016/5/9/chartex" xmlns:cx4="http://schemas.microsoft.com/office/drawing/2016/5/10/chartex" xmlns:cx5="http://schemas.microsoft.com/office/drawing/2016/5/11/chartex" xmlns:cx6="http://schemas.microsoft.com/office/drawing/2016/5/12/chartex" xmlns:cx7="http://schemas.microsoft.com/office/drawing/2016/5/13/chartex" xmlns:cx8="http://schemas.microsoft.com/office/drawing/2016/5/14/chartex" xmlns:mc="http://schemas.openxmlformats.org/markup-compatibility/2006" xmlns:aink="http://schemas.microsoft.com/office/drawing/2016/ink" xmlns:am3d="http://schemas.microsoft.com/office/drawing/2017/model3d" xmlns:o="urn:schemas-microsoft-com:office:office" xmlns:oel="http://schemas.microsoft.com/office/2019/extlst" xmlns:r="http://schemas.openxmlformats.org/officeDocument/2006/relationships" xmlns:m="http://schemas.openxmlformats.org/officeDocument/2006/math" xmlns:v="urn:schemas-microsoft-com:vml" xmlns:wp14="http://schemas.microsoft.com/office/word/2010/wordprocessingDrawing" xmlns:wp="http://schemas.openxmlformats.org/drawingml/2006/wordprocessingDrawing" xmlns:w10="urn:schemas-microsoft-com:office:word" xmlns:w="http://schemas.openxmlformats.org/wordprocessingml/2006/main" xmlns:w14="http://schemas.microsoft.com/office/word/2010/wordml" xmlns:w15="http://schemas.microsoft.com/office/word/2012/wordml" xmlns:w16cex="http://schemas.microsoft.com/office/word/2018/wordml/cex" xmlns:w16cid="http://schemas.microsoft.com/office/word/2016/wordml/cid" xmlns:w16="http://schemas.microsoft.com/office/word/2018/wordml" xmlns:w16du="http://schemas.microsoft.com/office/word/2023/wordml/word16du" xmlns:w16sdtdh="http://schemas.microsoft.com/office/word/2020/wordml/sdtdatahash" xmlns:w16sdtfl="http://schemas.microsoft.com/office/word/2024/wordml/sdtformatlock" xmlns:w16se="http://schemas.microsoft.com/office/word/2015/wordml/symex" xmlns:wpg="http://schemas.microsoft.com/office/word/2010/wordprocessingGroup" xmlns:wpi="http://schemas.microsoft.com/office/word/2010/wordprocessingInk" xmlns:wne="http://schemas.microsoft.com/office/word/2006/wordml" xmlns:wps="http://schemas.microsoft.com/office/word/2010/wordprocessingShape" mc:Ignorable="w14 w15 w16se w16cid w16 w16cex w16sdtdh w16sdtfl w16du wp14">
+<w:ftr xmlns:wpc="http://schemas.microsoft.com/office/word/2010/wordprocessingCanvas" xmlns:cx="http://schemas.microsoft.com/office/drawing/2014/chartex" xmlns:cx1="http://schemas.microsoft.com/office/drawing/2015/9/8/chartex" xmlns:cx2="http://schemas.microsoft.com/office/drawing/2015/10/21/chartex" xmlns:cx3="http://schemas.microsoft.com/office/drawing/2016/5/9/chartex" xmlns:cx4="http://schemas.microsoft.com/office/drawing/2016/5/10/chartex" xmlns:cx5="http://schemas.microsoft.com/office/drawing/2016/5/11/chartex" xmlns:cx6="http://schemas.microsoft.com/office/drawing/2016/5/12/chartex" xmlns:cx7="http://schemas.microsoft.com/office/drawing/2016/5/13/chartex" xmlns:cx8="http://schemas.microsoft.com/office/drawing/2016/5/14/chartex" xmlns:mc="http://schemas.openxmlformats.org/markup-compatibility/2006" xmlns:aink="http://schemas.microsoft.com/office/drawing/2016/ink" xmlns:am3d="http://schemas.microsoft.com/office/drawing/2017/model3d" xmlns:o="urn:schemas-microsoft-com:office:office" xmlns:r="http://schemas.openxmlformats.org/officeDocument/2006/relationships" xmlns:m="http://schemas.openxmlformats.org/officeDocument/2006/math" xmlns:v="urn:schemas-microsoft-com:vml" xmlns:wp14="http://schemas.microsoft.com/office/word/2010/wordprocessingDrawing" xmlns:wp="http://schemas.openxmlformats.org/drawingml/2006/wordprocessingDrawing" xmlns:w10="urn:schemas-microsoft-com:office:word" xmlns:w="http://schemas.openxmlformats.org/wordprocessingml/2006/main" xmlns:w14="http://schemas.microsoft.com/office/word/2010/wordml" xmlns:w15="http://schemas.microsoft.com/office/word/2012/wordml" xmlns:w16cex="http://schemas.microsoft.com/office/word/2018/wordml/cex" xmlns:w16cid="http://schemas.microsoft.com/office/word/2016/wordml/cid" xmlns:w16="http://schemas.microsoft.com/office/word/2018/wordml" xmlns:w16sdtdh="http://schemas.microsoft.com/office/word/2020/wordml/sdtdatahash" xmlns:w16se="http://schemas.microsoft.com/office/word/2015/wordml/symex" xmlns:wpg="http://schemas.microsoft.com/office/word/2010/wordprocessingGroup" xmlns:wpi="http://schemas.microsoft.com/office/word/2010/wordprocessingInk" xmlns:wne="http://schemas.microsoft.com/office/word/2006/wordml" xmlns:wps="http://schemas.microsoft.com/office/word/2010/wordprocessingShape" mc:Ignorable="w14 w15 w16se w16cid w16 w16cex w16sdtdh wp14">
   <w:p>
     <w:pPr>
       <w:pStyle w:val="Piedepgina"/>
@@ -13155,7 +11974,7 @@
 </file>
 
 <file path=word/footnotes.xml><?xml version="1.0" encoding="utf-8"?>
-<w:footnotes xmlns:wpc="http://schemas.microsoft.com/office/word/2010/wordprocessingCanvas" xmlns:cx="http://schemas.microsoft.com/office/drawing/2014/chartex" xmlns:cx1="http://schemas.microsoft.com/office/drawing/2015/9/8/chartex" xmlns:cx2="http://schemas.microsoft.com/office/drawing/2015/10/21/chartex" xmlns:cx3="http://schemas.microsoft.com/office/drawing/2016/5/9/chartex" xmlns:cx4="http://schemas.microsoft.com/office/drawing/2016/5/10/chartex" xmlns:cx5="http://schemas.microsoft.com/office/drawing/2016/5/11/chartex" xmlns:cx6="http://schemas.microsoft.com/office/drawing/2016/5/12/chartex" xmlns:cx7="http://schemas.microsoft.com/office/drawing/2016/5/13/chartex" xmlns:cx8="http://schemas.microsoft.com/office/drawing/2016/5/14/chartex" xmlns:mc="http://schemas.openxmlformats.org/markup-compatibility/2006" xmlns:aink="http://schemas.microsoft.com/office/drawing/2016/ink" xmlns:am3d="http://schemas.microsoft.com/office/drawing/2017/model3d" xmlns:o="urn:schemas-microsoft-com:office:office" xmlns:oel="http://schemas.microsoft.com/office/2019/extlst" xmlns:r="http://schemas.openxmlformats.org/officeDocument/2006/relationships" xmlns:m="http://schemas.openxmlformats.org/officeDocument/2006/math" xmlns:v="urn:schemas-microsoft-com:vml" xmlns:wp14="http://schemas.microsoft.com/office/word/2010/wordprocessingDrawing" xmlns:wp="http://schemas.openxmlformats.org/drawingml/2006/wordprocessingDrawing" xmlns:w10="urn:schemas-microsoft-com:office:word" xmlns:w="http://schemas.openxmlformats.org/wordprocessingml/2006/main" xmlns:w14="http://schemas.microsoft.com/office/word/2010/wordml" xmlns:w15="http://schemas.microsoft.com/office/word/2012/wordml" xmlns:w16cex="http://schemas.microsoft.com/office/word/2018/wordml/cex" xmlns:w16cid="http://schemas.microsoft.com/office/word/2016/wordml/cid" xmlns:w16="http://schemas.microsoft.com/office/word/2018/wordml" xmlns:w16du="http://schemas.microsoft.com/office/word/2023/wordml/word16du" xmlns:w16sdtdh="http://schemas.microsoft.com/office/word/2020/wordml/sdtdatahash" xmlns:w16sdtfl="http://schemas.microsoft.com/office/word/2024/wordml/sdtformatlock" xmlns:w16se="http://schemas.microsoft.com/office/word/2015/wordml/symex" xmlns:wpg="http://schemas.microsoft.com/office/word/2010/wordprocessingGroup" xmlns:wpi="http://schemas.microsoft.com/office/word/2010/wordprocessingInk" xmlns:wne="http://schemas.microsoft.com/office/word/2006/wordml" xmlns:wps="http://schemas.microsoft.com/office/word/2010/wordprocessingShape" mc:Ignorable="w14 w15 w16se w16cid w16 w16cex w16sdtdh w16sdtfl w16du wp14">
+<w:footnotes xmlns:wpc="http://schemas.microsoft.com/office/word/2010/wordprocessingCanvas" xmlns:cx="http://schemas.microsoft.com/office/drawing/2014/chartex" xmlns:cx1="http://schemas.microsoft.com/office/drawing/2015/9/8/chartex" xmlns:cx2="http://schemas.microsoft.com/office/drawing/2015/10/21/chartex" xmlns:cx3="http://schemas.microsoft.com/office/drawing/2016/5/9/chartex" xmlns:cx4="http://schemas.microsoft.com/office/drawing/2016/5/10/chartex" xmlns:cx5="http://schemas.microsoft.com/office/drawing/2016/5/11/chartex" xmlns:cx6="http://schemas.microsoft.com/office/drawing/2016/5/12/chartex" xmlns:cx7="http://schemas.microsoft.com/office/drawing/2016/5/13/chartex" xmlns:cx8="http://schemas.microsoft.com/office/drawing/2016/5/14/chartex" xmlns:mc="http://schemas.openxmlformats.org/markup-compatibility/2006" xmlns:aink="http://schemas.microsoft.com/office/drawing/2016/ink" xmlns:am3d="http://schemas.microsoft.com/office/drawing/2017/model3d" xmlns:o="urn:schemas-microsoft-com:office:office" xmlns:r="http://schemas.openxmlformats.org/officeDocument/2006/relationships" xmlns:m="http://schemas.openxmlformats.org/officeDocument/2006/math" xmlns:v="urn:schemas-microsoft-com:vml" xmlns:wp14="http://schemas.microsoft.com/office/word/2010/wordprocessingDrawing" xmlns:wp="http://schemas.openxmlformats.org/drawingml/2006/wordprocessingDrawing" xmlns:w10="urn:schemas-microsoft-com:office:word" xmlns:w="http://schemas.openxmlformats.org/wordprocessingml/2006/main" xmlns:w14="http://schemas.microsoft.com/office/word/2010/wordml" xmlns:w15="http://schemas.microsoft.com/office/word/2012/wordml" xmlns:w16cex="http://schemas.microsoft.com/office/word/2018/wordml/cex" xmlns:w16cid="http://schemas.microsoft.com/office/word/2016/wordml/cid" xmlns:w16="http://schemas.microsoft.com/office/word/2018/wordml" xmlns:w16sdtdh="http://schemas.microsoft.com/office/word/2020/wordml/sdtdatahash" xmlns:w16se="http://schemas.microsoft.com/office/word/2015/wordml/symex" xmlns:wpg="http://schemas.microsoft.com/office/word/2010/wordprocessingGroup" xmlns:wpi="http://schemas.microsoft.com/office/word/2010/wordprocessingInk" xmlns:wne="http://schemas.microsoft.com/office/word/2006/wordml" xmlns:wps="http://schemas.microsoft.com/office/word/2010/wordprocessingShape" mc:Ignorable="w14 w15 w16se w16cid w16 w16cex w16sdtdh wp14">
   <w:footnote w:type="separator" w:id="-1">
     <w:p>
       <w:pPr>
@@ -13180,7 +11999,7 @@
 </file>
 
 <file path=word/header1.xml><?xml version="1.0" encoding="utf-8"?>
-<w:hdr xmlns:wpc="http://schemas.microsoft.com/office/word/2010/wordprocessingCanvas" xmlns:cx="http://schemas.microsoft.com/office/drawing/2014/chartex" xmlns:cx1="http://schemas.microsoft.com/office/drawing/2015/9/8/chartex" xmlns:cx2="http://schemas.microsoft.com/office/drawing/2015/10/21/chartex" xmlns:cx3="http://schemas.microsoft.com/office/drawing/2016/5/9/chartex" xmlns:cx4="http://schemas.microsoft.com/office/drawing/2016/5/10/chartex" xmlns:cx5="http://schemas.microsoft.com/office/drawing/2016/5/11/chartex" xmlns:cx6="http://schemas.microsoft.com/office/drawing/2016/5/12/chartex" xmlns:cx7="http://schemas.microsoft.com/office/drawing/2016/5/13/chartex" xmlns:cx8="http://schemas.microsoft.com/office/drawing/2016/5/14/chartex" xmlns:mc="http://schemas.openxmlformats.org/markup-compatibility/2006" xmlns:aink="http://schemas.microsoft.com/office/drawing/2016/ink" xmlns:am3d="http://schemas.microsoft.com/office/drawing/2017/model3d" xmlns:o="urn:schemas-microsoft-com:office:office" xmlns:oel="http://schemas.microsoft.com/office/2019/extlst" xmlns:r="http://schemas.openxmlformats.org/officeDocument/2006/relationships" xmlns:m="http://schemas.openxmlformats.org/officeDocument/2006/math" xmlns:v="urn:schemas-microsoft-com:vml" xmlns:wp14="http://schemas.microsoft.com/office/word/2010/wordprocessingDrawing" xmlns:wp="http://schemas.openxmlformats.org/drawingml/2006/wordprocessingDrawing" xmlns:w10="urn:schemas-microsoft-com:office:word" xmlns:w="http://schemas.openxmlformats.org/wordprocessingml/2006/main" xmlns:w14="http://schemas.microsoft.com/office/word/2010/wordml" xmlns:w15="http://schemas.microsoft.com/office/word/2012/wordml" xmlns:w16cex="http://schemas.microsoft.com/office/word/2018/wordml/cex" xmlns:w16cid="http://schemas.microsoft.com/office/word/2016/wordml/cid" xmlns:w16="http://schemas.microsoft.com/office/word/2018/wordml" xmlns:w16du="http://schemas.microsoft.com/office/word/2023/wordml/word16du" xmlns:w16sdtdh="http://schemas.microsoft.com/office/word/2020/wordml/sdtdatahash" xmlns:w16sdtfl="http://schemas.microsoft.com/office/word/2024/wordml/sdtformatlock" xmlns:w16se="http://schemas.microsoft.com/office/word/2015/wordml/symex" xmlns:wpg="http://schemas.microsoft.com/office/word/2010/wordprocessingGroup" xmlns:wpi="http://schemas.microsoft.com/office/word/2010/wordprocessingInk" xmlns:wne="http://schemas.microsoft.com/office/word/2006/wordml" xmlns:wps="http://schemas.microsoft.com/office/word/2010/wordprocessingShape" mc:Ignorable="w14 w15 w16se w16cid w16 w16cex w16sdtdh w16sdtfl w16du wp14">
+<w:hdr xmlns:wpc="http://schemas.microsoft.com/office/word/2010/wordprocessingCanvas" xmlns:cx="http://schemas.microsoft.com/office/drawing/2014/chartex" xmlns:cx1="http://schemas.microsoft.com/office/drawing/2015/9/8/chartex" xmlns:cx2="http://schemas.microsoft.com/office/drawing/2015/10/21/chartex" xmlns:cx3="http://schemas.microsoft.com/office/drawing/2016/5/9/chartex" xmlns:cx4="http://schemas.microsoft.com/office/drawing/2016/5/10/chartex" xmlns:cx5="http://schemas.microsoft.com/office/drawing/2016/5/11/chartex" xmlns:cx6="http://schemas.microsoft.com/office/drawing/2016/5/12/chartex" xmlns:cx7="http://schemas.microsoft.com/office/drawing/2016/5/13/chartex" xmlns:cx8="http://schemas.microsoft.com/office/drawing/2016/5/14/chartex" xmlns:mc="http://schemas.openxmlformats.org/markup-compatibility/2006" xmlns:aink="http://schemas.microsoft.com/office/drawing/2016/ink" xmlns:am3d="http://schemas.microsoft.com/office/drawing/2017/model3d" xmlns:o="urn:schemas-microsoft-com:office:office" xmlns:r="http://schemas.openxmlformats.org/officeDocument/2006/relationships" xmlns:m="http://schemas.openxmlformats.org/officeDocument/2006/math" xmlns:v="urn:schemas-microsoft-com:vml" xmlns:wp14="http://schemas.microsoft.com/office/word/2010/wordprocessingDrawing" xmlns:wp="http://schemas.openxmlformats.org/drawingml/2006/wordprocessingDrawing" xmlns:w10="urn:schemas-microsoft-com:office:word" xmlns:w="http://schemas.openxmlformats.org/wordprocessingml/2006/main" xmlns:w14="http://schemas.microsoft.com/office/word/2010/wordml" xmlns:w15="http://schemas.microsoft.com/office/word/2012/wordml" xmlns:w16cex="http://schemas.microsoft.com/office/word/2018/wordml/cex" xmlns:w16cid="http://schemas.microsoft.com/office/word/2016/wordml/cid" xmlns:w16="http://schemas.microsoft.com/office/word/2018/wordml" xmlns:w16sdtdh="http://schemas.microsoft.com/office/word/2020/wordml/sdtdatahash" xmlns:w16se="http://schemas.microsoft.com/office/word/2015/wordml/symex" xmlns:wpg="http://schemas.microsoft.com/office/word/2010/wordprocessingGroup" xmlns:wpi="http://schemas.microsoft.com/office/word/2010/wordprocessingInk" xmlns:wne="http://schemas.microsoft.com/office/word/2006/wordml" xmlns:wps="http://schemas.microsoft.com/office/word/2010/wordprocessingShape" mc:Ignorable="w14 w15 w16se w16cid w16 w16cex w16sdtdh wp14">
   <w:p>
     <w:pPr>
       <w:pStyle w:val="Encabezado"/>
@@ -13538,7 +12357,7 @@
               <v:stroke joinstyle="miter"/>
               <v:path gradientshapeok="t" o:connecttype="rect"/>
             </v:shapetype>
-            <v:shape id="Textbox 9" o:spid="_x0000_s1026" type="#_x0000_t202" style="position:absolute;margin-left:0;margin-top:37.8pt;width:265.35pt;height:26.5pt;z-index:-251655168;visibility:visible;mso-wrap-style:square;mso-wrap-distance-left:0;mso-wrap-distance-top:0;mso-wrap-distance-right:0;mso-wrap-distance-bottom:0;mso-position-horizontal:center;mso-position-horizontal-relative:margin;mso-position-vertical:absolute;mso-position-vertical-relative:top-margin-area;v-text-anchor:top" o:gfxdata="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" filled="f" stroked="f">
+            <v:shape id="Textbox 9" o:spid="_x0000_s1026" type="#_x0000_t202" style="position:absolute;margin-left:0;margin-top:37.8pt;width:265.35pt;height:26.5pt;z-index:-251655168;visibility:visible;mso-wrap-style:square;mso-wrap-distance-left:0;mso-wrap-distance-top:0;mso-wrap-distance-right:0;mso-wrap-distance-bottom:0;mso-position-horizontal:center;mso-position-horizontal-relative:margin;mso-position-vertical:absolute;mso-position-vertical-relative:top-margin-area;v-text-anchor:top" o:gfxdata="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" filled="f" stroked="f">
               <v:textbox inset="0,0,0,0">
                 <w:txbxContent>
                   <w:p>
@@ -13712,7 +12531,7 @@
 </file>
 
 <file path=word/numbering.xml><?xml version="1.0" encoding="utf-8"?>
-<w:numbering xmlns:wpc="http://schemas.microsoft.com/office/word/2010/wordprocessingCanvas" xmlns:cx="http://schemas.microsoft.com/office/drawing/2014/chartex" xmlns:cx1="http://schemas.microsoft.com/office/drawing/2015/9/8/chartex" xmlns:cx2="http://schemas.microsoft.com/office/drawing/2015/10/21/chartex" xmlns:cx3="http://schemas.microsoft.com/office/drawing/2016/5/9/chartex" xmlns:cx4="http://schemas.microsoft.com/office/drawing/2016/5/10/chartex" xmlns:cx5="http://schemas.microsoft.com/office/drawing/2016/5/11/chartex" xmlns:cx6="http://schemas.microsoft.com/office/drawing/2016/5/12/chartex" xmlns:cx7="http://schemas.microsoft.com/office/drawing/2016/5/13/chartex" xmlns:cx8="http://schemas.microsoft.com/office/drawing/2016/5/14/chartex" xmlns:mc="http://schemas.openxmlformats.org/markup-compatibility/2006" xmlns:aink="http://schemas.microsoft.com/office/drawing/2016/ink" xmlns:am3d="http://schemas.microsoft.com/office/drawing/2017/model3d" xmlns:o="urn:schemas-microsoft-com:office:office" xmlns:oel="http://schemas.microsoft.com/office/2019/extlst" xmlns:r="http://schemas.openxmlformats.org/officeDocument/2006/relationships" xmlns:m="http://schemas.openxmlformats.org/officeDocument/2006/math" xmlns:v="urn:schemas-microsoft-com:vml" xmlns:wp14="http://schemas.microsoft.com/office/word/2010/wordprocessingDrawing" xmlns:wp="http://schemas.openxmlformats.org/drawingml/2006/wordprocessingDrawing" xmlns:w10="urn:schemas-microsoft-com:office:word" xmlns:w="http://schemas.openxmlformats.org/wordprocessingml/2006/main" xmlns:w14="http://schemas.microsoft.com/office/word/2010/wordml" xmlns:w15="http://schemas.microsoft.com/office/word/2012/wordml" xmlns:w16cex="http://schemas.microsoft.com/office/word/2018/wordml/cex" xmlns:w16cid="http://schemas.microsoft.com/office/word/2016/wordml/cid" xmlns:w16="http://schemas.microsoft.com/office/word/2018/wordml" xmlns:w16du="http://schemas.microsoft.com/office/word/2023/wordml/word16du" xmlns:w16sdtdh="http://schemas.microsoft.com/office/word/2020/wordml/sdtdatahash" xmlns:w16sdtfl="http://schemas.microsoft.com/office/word/2024/wordml/sdtformatlock" xmlns:w16se="http://schemas.microsoft.com/office/word/2015/wordml/symex" xmlns:wpg="http://schemas.microsoft.com/office/word/2010/wordprocessingGroup" xmlns:wpi="http://schemas.microsoft.com/office/word/2010/wordprocessingInk" xmlns:wne="http://schemas.microsoft.com/office/word/2006/wordml" xmlns:wps="http://schemas.microsoft.com/office/word/2010/wordprocessingShape" mc:Ignorable="w14 w15 w16se w16cid w16 w16cex w16sdtdh w16sdtfl w16du wp14">
+<w:numbering xmlns:wpc="http://schemas.microsoft.com/office/word/2010/wordprocessingCanvas" xmlns:cx="http://schemas.microsoft.com/office/drawing/2014/chartex" xmlns:cx1="http://schemas.microsoft.com/office/drawing/2015/9/8/chartex" xmlns:cx2="http://schemas.microsoft.com/office/drawing/2015/10/21/chartex" xmlns:cx3="http://schemas.microsoft.com/office/drawing/2016/5/9/chartex" xmlns:cx4="http://schemas.microsoft.com/office/drawing/2016/5/10/chartex" xmlns:cx5="http://schemas.microsoft.com/office/drawing/2016/5/11/chartex" xmlns:cx6="http://schemas.microsoft.com/office/drawing/2016/5/12/chartex" xmlns:cx7="http://schemas.microsoft.com/office/drawing/2016/5/13/chartex" xmlns:cx8="http://schemas.microsoft.com/office/drawing/2016/5/14/chartex" xmlns:mc="http://schemas.openxmlformats.org/markup-compatibility/2006" xmlns:aink="http://schemas.microsoft.com/office/drawing/2016/ink" xmlns:am3d="http://schemas.microsoft.com/office/drawing/2017/model3d" xmlns:o="urn:schemas-microsoft-com:office:office" xmlns:r="http://schemas.openxmlformats.org/officeDocument/2006/relationships" xmlns:m="http://schemas.openxmlformats.org/officeDocument/2006/math" xmlns:v="urn:schemas-microsoft-com:vml" xmlns:wp14="http://schemas.microsoft.com/office/word/2010/wordprocessingDrawing" xmlns:wp="http://schemas.openxmlformats.org/drawingml/2006/wordprocessingDrawing" xmlns:w10="urn:schemas-microsoft-com:office:word" xmlns:w="http://schemas.openxmlformats.org/wordprocessingml/2006/main" xmlns:w14="http://schemas.microsoft.com/office/word/2010/wordml" xmlns:w15="http://schemas.microsoft.com/office/word/2012/wordml" xmlns:w16cex="http://schemas.microsoft.com/office/word/2018/wordml/cex" xmlns:w16cid="http://schemas.microsoft.com/office/word/2016/wordml/cid" xmlns:w16="http://schemas.microsoft.com/office/word/2018/wordml" xmlns:w16sdtdh="http://schemas.microsoft.com/office/word/2020/wordml/sdtdatahash" xmlns:w16se="http://schemas.microsoft.com/office/word/2015/wordml/symex" xmlns:wpg="http://schemas.microsoft.com/office/word/2010/wordprocessingGroup" xmlns:wpi="http://schemas.microsoft.com/office/word/2010/wordprocessingInk" xmlns:wne="http://schemas.microsoft.com/office/word/2006/wordml" xmlns:wps="http://schemas.microsoft.com/office/word/2010/wordprocessingShape" mc:Ignorable="w14 w15 w16se w16cid w16 w16cex w16sdtdh wp14">
   <w:abstractNum w:abstractNumId="0" w15:restartNumberingAfterBreak="0">
     <w:nsid w:val="0B2F3C93"/>
     <w:multiLevelType w:val="hybridMultilevel"/>
@@ -14964,41 +13783,41 @@
       </w:rPr>
     </w:lvl>
   </w:abstractNum>
-  <w:num w:numId="1" w16cid:durableId="245504950">
+  <w:num w:numId="1">
     <w:abstractNumId w:val="2"/>
   </w:num>
-  <w:num w:numId="2" w16cid:durableId="1362785392">
+  <w:num w:numId="2">
     <w:abstractNumId w:val="8"/>
   </w:num>
-  <w:num w:numId="3" w16cid:durableId="1429690320">
+  <w:num w:numId="3">
     <w:abstractNumId w:val="0"/>
   </w:num>
-  <w:num w:numId="4" w16cid:durableId="1020549398">
+  <w:num w:numId="4">
     <w:abstractNumId w:val="1"/>
   </w:num>
-  <w:num w:numId="5" w16cid:durableId="1183283696">
+  <w:num w:numId="5">
     <w:abstractNumId w:val="6"/>
   </w:num>
-  <w:num w:numId="6" w16cid:durableId="1987583509">
+  <w:num w:numId="6">
     <w:abstractNumId w:val="7"/>
   </w:num>
-  <w:num w:numId="7" w16cid:durableId="365714084">
+  <w:num w:numId="7">
     <w:abstractNumId w:val="4"/>
   </w:num>
-  <w:num w:numId="8" w16cid:durableId="1266185201">
+  <w:num w:numId="8">
     <w:abstractNumId w:val="5"/>
   </w:num>
-  <w:num w:numId="9" w16cid:durableId="466434469">
+  <w:num w:numId="9">
     <w:abstractNumId w:val="9"/>
   </w:num>
-  <w:num w:numId="10" w16cid:durableId="195313978">
+  <w:num w:numId="10">
     <w:abstractNumId w:val="3"/>
   </w:num>
 </w:numbering>
 </file>
 
 <file path=word/styles.xml><?xml version="1.0" encoding="utf-8"?>
-<w:styles xmlns:mc="http://schemas.openxmlformats.org/markup-compatibility/2006" xmlns:r="http://schemas.openxmlformats.org/officeDocument/2006/relationships" xmlns:w="http://schemas.openxmlformats.org/wordprocessingml/2006/main" xmlns:w14="http://schemas.microsoft.com/office/word/2010/wordml" xmlns:w15="http://schemas.microsoft.com/office/word/2012/wordml" xmlns:w16cex="http://schemas.microsoft.com/office/word/2018/wordml/cex" xmlns:w16cid="http://schemas.microsoft.com/office/word/2016/wordml/cid" xmlns:w16="http://schemas.microsoft.com/office/word/2018/wordml" xmlns:w16du="http://schemas.microsoft.com/office/word/2023/wordml/word16du" xmlns:w16sdtdh="http://schemas.microsoft.com/office/word/2020/wordml/sdtdatahash" xmlns:w16sdtfl="http://schemas.microsoft.com/office/word/2024/wordml/sdtformatlock" xmlns:w16se="http://schemas.microsoft.com/office/word/2015/wordml/symex" mc:Ignorable="w14 w15 w16se w16cid w16 w16cex w16sdtdh w16sdtfl w16du">
+<w:styles xmlns:mc="http://schemas.openxmlformats.org/markup-compatibility/2006" xmlns:r="http://schemas.openxmlformats.org/officeDocument/2006/relationships" xmlns:w="http://schemas.openxmlformats.org/wordprocessingml/2006/main" xmlns:w14="http://schemas.microsoft.com/office/word/2010/wordml" xmlns:w15="http://schemas.microsoft.com/office/word/2012/wordml" xmlns:w16cex="http://schemas.microsoft.com/office/word/2018/wordml/cex" xmlns:w16cid="http://schemas.microsoft.com/office/word/2016/wordml/cid" xmlns:w16="http://schemas.microsoft.com/office/word/2018/wordml" xmlns:w16sdtdh="http://schemas.microsoft.com/office/word/2020/wordml/sdtdatahash" xmlns:w16se="http://schemas.microsoft.com/office/word/2015/wordml/symex" mc:Ignorable="w14 w15 w16se w16cid w16 w16cex w16sdtdh">
   <w:docDefaults>
     <w:rPrDefault>
       <w:rPr>
@@ -16110,14 +14929,7 @@
 </file>
 
 <file path=customXml/item2.xml><?xml version="1.0" encoding="utf-8"?>
-<p:properties xmlns:p="http://schemas.microsoft.com/office/2006/metadata/properties" xmlns:xsi="http://www.w3.org/2001/XMLSchema-instance" xmlns:pc="http://schemas.microsoft.com/office/infopath/2007/PartnerControls">
-  <documentManagement>
-    <TaxCatchAll xmlns="8e4e03e1-f8b1-44af-8a18-d6c17e30f4d4" xsi:nil="true"/>
-    <lcf76f155ced4ddcb4097134ff3c332f xmlns="e3f02ce4-f17e-46f8-88f7-72120ec08e56">
-      <Terms xmlns="http://schemas.microsoft.com/office/infopath/2007/PartnerControls"/>
-    </lcf76f155ced4ddcb4097134ff3c332f>
-  </documentManagement>
-</p:properties>
+<b:Sources xmlns:b="http://schemas.openxmlformats.org/officeDocument/2006/bibliography" xmlns="http://schemas.openxmlformats.org/officeDocument/2006/bibliography" SelectedStyle="\APASixthEditionOfficeOnline.xsl" StyleName="APA" Version="6"/>
 </file>
 
 <file path=customXml/item3.xml><?xml version="1.0" encoding="utf-8"?>
@@ -16130,20 +14942,39 @@
 </file>
 
 <file path=customXml/item4.xml><?xml version="1.0" encoding="utf-8"?>
-<b:Sources xmlns:b="http://schemas.openxmlformats.org/officeDocument/2006/bibliography" xmlns="http://schemas.openxmlformats.org/officeDocument/2006/bibliography" SelectedStyle="\APASixthEditionOfficeOnline.xsl" StyleName="APA" Version="6"/>
+<p:properties xmlns:p="http://schemas.microsoft.com/office/2006/metadata/properties" xmlns:xsi="http://www.w3.org/2001/XMLSchema-instance" xmlns:pc="http://schemas.microsoft.com/office/infopath/2007/PartnerControls">
+  <documentManagement>
+    <TaxCatchAll xmlns="8e4e03e1-f8b1-44af-8a18-d6c17e30f4d4" xsi:nil="true"/>
+    <lcf76f155ced4ddcb4097134ff3c332f xmlns="e3f02ce4-f17e-46f8-88f7-72120ec08e56">
+      <Terms xmlns="http://schemas.microsoft.com/office/infopath/2007/PartnerControls"/>
+    </lcf76f155ced4ddcb4097134ff3c332f>
+  </documentManagement>
+</p:properties>
 </file>
 
 <file path=customXml/itemProps1.xml><?xml version="1.0" encoding="utf-8"?>
-<ds:datastoreItem xmlns:ds="http://schemas.openxmlformats.org/officeDocument/2006/customXml" ds:itemID="{8AC8A7BF-5715-4189-BFEE-1E9F072ABCFA}"/>
+<ds:datastoreItem xmlns:ds="http://schemas.openxmlformats.org/officeDocument/2006/customXml" ds:itemID="{8AC8A7BF-5715-4189-BFEE-1E9F072ABCFA}">
+  <ds:schemaRefs>
+    <ds:schemaRef ds:uri="http://schemas.microsoft.com/office/2006/metadata/contentType"/>
+    <ds:schemaRef ds:uri="http://schemas.microsoft.com/office/2006/metadata/properties/metaAttributes"/>
+    <ds:schemaRef ds:uri="http://www.w3.org/2001/XMLSchema"/>
+    <ds:schemaRef ds:uri="http://schemas.microsoft.com/office/2006/metadata/properties"/>
+    <ds:schemaRef ds:uri="e3f02ce4-f17e-46f8-88f7-72120ec08e56"/>
+    <ds:schemaRef ds:uri="8e4e03e1-f8b1-44af-8a18-d6c17e30f4d4"/>
+    <ds:schemaRef ds:uri="http://schemas.microsoft.com/office/2006/documentManagement/types"/>
+    <ds:schemaRef ds:uri="http://schemas.microsoft.com/office/infopath/2007/PartnerControls"/>
+    <ds:schemaRef ds:uri="http://schemas.openxmlformats.org/package/2006/metadata/core-properties"/>
+    <ds:schemaRef ds:uri="http://purl.org/dc/elements/1.1/"/>
+    <ds:schemaRef ds:uri="http://purl.org/dc/terms/"/>
+    <ds:schemaRef ds:uri="http://schemas.microsoft.com/internal/obd"/>
+  </ds:schemaRefs>
+</ds:datastoreItem>
 </file>
 
 <file path=customXml/itemProps2.xml><?xml version="1.0" encoding="utf-8"?>
-<ds:datastoreItem xmlns:ds="http://schemas.openxmlformats.org/officeDocument/2006/customXml" ds:itemID="{A1583A6B-4CC0-421B-B80F-E187E9673F7F}">
+<ds:datastoreItem xmlns:ds="http://schemas.openxmlformats.org/officeDocument/2006/customXml" ds:itemID="{A4456BAC-648F-42F4-B370-5BD83999702C}">
   <ds:schemaRefs>
-    <ds:schemaRef ds:uri="http://schemas.microsoft.com/office/2006/metadata/properties"/>
-    <ds:schemaRef ds:uri="http://schemas.microsoft.com/office/infopath/2007/PartnerControls"/>
-    <ds:schemaRef ds:uri="7952b4f4-1049-4a3f-aa79-adff50169ad2"/>
-    <ds:schemaRef ds:uri="84c616fa-8832-4d27-9132-6fda4bbeb70a"/>
+    <ds:schemaRef ds:uri="http://schemas.openxmlformats.org/officeDocument/2006/bibliography"/>
   </ds:schemaRefs>
 </ds:datastoreItem>
 </file>
@@ -16157,9 +14988,12 @@
 </file>
 
 <file path=customXml/itemProps4.xml><?xml version="1.0" encoding="utf-8"?>
-<ds:datastoreItem xmlns:ds="http://schemas.openxmlformats.org/officeDocument/2006/customXml" ds:itemID="{A4456BAC-648F-42F4-B370-5BD83999702C}">
+<ds:datastoreItem xmlns:ds="http://schemas.openxmlformats.org/officeDocument/2006/customXml" ds:itemID="{A1583A6B-4CC0-421B-B80F-E187E9673F7F}">
   <ds:schemaRefs>
-    <ds:schemaRef ds:uri="http://schemas.openxmlformats.org/officeDocument/2006/bibliography"/>
+    <ds:schemaRef ds:uri="http://schemas.microsoft.com/office/2006/metadata/properties"/>
+    <ds:schemaRef ds:uri="http://schemas.microsoft.com/office/infopath/2007/PartnerControls"/>
+    <ds:schemaRef ds:uri="8e4e03e1-f8b1-44af-8a18-d6c17e30f4d4"/>
+    <ds:schemaRef ds:uri="e3f02ce4-f17e-46f8-88f7-72120ec08e56"/>
   </ds:schemaRefs>
 </ds:datastoreItem>
 </file>
</xml_diff>

<commit_message>
Update manual documents with corrected ficha number and enhanced login instructions
</commit_message>
<xml_diff>
--- a/09-Manuales/Manual Movil/Manual Movil.docx
+++ b/09-Manuales/Manual Movil/Manual Movil.docx
@@ -769,7 +769,7 @@
               </wp:anchor>
             </w:drawing>
           </mc:Choice>
-          <mc:Fallback xmlns:a="http://schemas.openxmlformats.org/drawingml/2006/main" xmlns:pic="http://schemas.openxmlformats.org/drawingml/2006/picture" xmlns:a14="http://schemas.microsoft.com/office/drawing/2010/main" xmlns:w16sdtfl="http://schemas.microsoft.com/office/word/2024/wordml/sdtformatlock" xmlns:w16du="http://schemas.microsoft.com/office/word/2023/wordml/word16du" xmlns:oel="http://schemas.microsoft.com/office/2019/extlst">
+          <mc:Fallback xmlns:oel="http://schemas.microsoft.com/office/2019/extlst" xmlns:w16du="http://schemas.microsoft.com/office/word/2023/wordml/word16du" xmlns:w16sdtfl="http://schemas.microsoft.com/office/word/2024/wordml/sdtformatlock" xmlns:a14="http://schemas.microsoft.com/office/drawing/2010/main" xmlns:pic="http://schemas.openxmlformats.org/drawingml/2006/picture" xmlns:a="http://schemas.openxmlformats.org/drawingml/2006/main">
             <w:pict>
               <v:group id="Group 3" style="position:absolute;margin-left:85.1pt;margin-top:.2pt;width:442.1pt;height:.75pt;z-index:251660288;mso-wrap-distance-left:0;mso-wrap-distance-right:0;mso-position-horizontal-relative:page" coordsize="56146,95" o:spid="_x0000_s1026" w14:anchorId="5196EF90" o:gfxdata="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">
                 <v:shape id="Graphic 4" style="position:absolute;width:56127;height:88;visibility:visible;mso-wrap-style:square;v-text-anchor:top" coordsize="5612765,8890" o:spid="_x0000_s1027" fillcolor="#9f9f9f" stroked="f" path="m5612765,l,,,8890r5612765,l5612765,xe" o:gfxdata="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">
@@ -1764,7 +1764,7 @@
               </wp:anchor>
             </w:drawing>
           </mc:Choice>
-          <mc:Fallback xmlns:a="http://schemas.openxmlformats.org/drawingml/2006/main" xmlns:pic="http://schemas.openxmlformats.org/drawingml/2006/picture" xmlns:a14="http://schemas.microsoft.com/office/drawing/2010/main" xmlns:w16sdtfl="http://schemas.microsoft.com/office/word/2024/wordml/sdtformatlock" xmlns:w16du="http://schemas.microsoft.com/office/word/2023/wordml/word16du" xmlns:oel="http://schemas.microsoft.com/office/2019/extlst">
+          <mc:Fallback xmlns:oel="http://schemas.microsoft.com/office/2019/extlst" xmlns:w16du="http://schemas.microsoft.com/office/word/2023/wordml/word16du" xmlns:w16sdtfl="http://schemas.microsoft.com/office/word/2024/wordml/sdtformatlock" xmlns:a14="http://schemas.microsoft.com/office/drawing/2010/main" xmlns:pic="http://schemas.openxmlformats.org/drawingml/2006/picture" xmlns:a="http://schemas.openxmlformats.org/drawingml/2006/main">
             <w:pict>
               <v:group id="Group 10" style="position:absolute;margin-left:85.1pt;margin-top:.2pt;width:442.1pt;height:.75pt;z-index:251662336;mso-wrap-distance-left:0;mso-wrap-distance-right:0;mso-position-horizontal-relative:page" coordsize="56146,95" o:spid="_x0000_s1026" w14:anchorId="57BAF64D" o:gfxdata="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">
                 <v:shape id="Graphic 11" style="position:absolute;width:56127;height:88;visibility:visible;mso-wrap-style:square;v-text-anchor:top" coordsize="5612765,8890" o:spid="_x0000_s1027" fillcolor="#9f9f9f" stroked="f" path="m5612765,l,,,8890r5612765,l5612765,xe" o:gfxdata="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">
@@ -1848,15 +1848,7 @@
           <w:sz w:val="28"/>
           <w:szCs w:val="24"/>
         </w:rPr>
-        <w:t xml:space="preserve">Bienvenido al manual de usuario de la aplicación móvil del Sistema de Gestión de Horarios (SGH). Esta aplicación ha sido diseñada para los administradores y personal autorizado de instituciones educativas, permitiendo la visualización y consulta rápida de horarios académicos desde dispositivos </w:t>
-      </w:r>
-      <w:r>
-        <w:rPr>
-          <w:rFonts w:ascii="Times New Roman" w:hAnsi="Times New Roman" w:cs="Times New Roman"/>
-          <w:sz w:val="28"/>
-          <w:szCs w:val="24"/>
-        </w:rPr>
-        <w:t>móviles.</w:t>
+        <w:t>Bienvenido al manual de usuario de la aplicación móvil del Sistema de Gestión de Horarios (SGH). Esta aplicación ha sido diseñada para los administradores y personal autorizado de instituciones educativas, permitiendo la visualización y consulta rápida de horarios académicos desde dispositivos móviles.</w:t>
       </w:r>
     </w:p>
     <w:p>
@@ -2706,7 +2698,7 @@
               </wp:anchor>
             </w:drawing>
           </mc:Choice>
-          <mc:Fallback xmlns:a="http://schemas.openxmlformats.org/drawingml/2006/main" xmlns:pic="http://schemas.openxmlformats.org/drawingml/2006/picture" xmlns:a14="http://schemas.microsoft.com/office/drawing/2010/main" xmlns:w16sdtfl="http://schemas.microsoft.com/office/word/2024/wordml/sdtformatlock" xmlns:w16du="http://schemas.microsoft.com/office/word/2023/wordml/word16du" xmlns:oel="http://schemas.microsoft.com/office/2019/extlst">
+          <mc:Fallback xmlns:oel="http://schemas.microsoft.com/office/2019/extlst" xmlns:w16du="http://schemas.microsoft.com/office/word/2023/wordml/word16du" xmlns:w16sdtfl="http://schemas.microsoft.com/office/word/2024/wordml/sdtformatlock" xmlns:a14="http://schemas.microsoft.com/office/drawing/2010/main" xmlns:pic="http://schemas.openxmlformats.org/drawingml/2006/picture" xmlns:a="http://schemas.openxmlformats.org/drawingml/2006/main">
             <w:pict>
               <v:group id="Group 17" style="position:absolute;margin-left:85.1pt;margin-top:-13.6pt;width:442.1pt;height:.8pt;z-index:251663360;mso-wrap-distance-left:0;mso-wrap-distance-right:0;mso-position-horizontal-relative:page" coordsize="56146,101" o:spid="_x0000_s1026" w14:anchorId="36DA66F7" o:gfxdata="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">
                 <v:shape id="Graphic 18" style="position:absolute;width:56127;height:95;visibility:visible;mso-wrap-style:square;v-text-anchor:top" coordsize="5612765,9525" o:spid="_x0000_s1027" fillcolor="#9f9f9f" stroked="f" path="m5612765,l,,,9525r5612765,l5612765,xe" o:gfxdata="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">
@@ -3591,7 +3583,7 @@
               </wp:anchor>
             </w:drawing>
           </mc:Choice>
-          <mc:Fallback xmlns:a="http://schemas.openxmlformats.org/drawingml/2006/main" xmlns:pic="http://schemas.openxmlformats.org/drawingml/2006/picture" xmlns:a14="http://schemas.microsoft.com/office/drawing/2010/main" xmlns:w16sdtfl="http://schemas.microsoft.com/office/word/2024/wordml/sdtformatlock" xmlns:w16du="http://schemas.microsoft.com/office/word/2023/wordml/word16du" xmlns:oel="http://schemas.microsoft.com/office/2019/extlst">
+          <mc:Fallback xmlns:oel="http://schemas.microsoft.com/office/2019/extlst" xmlns:w16du="http://schemas.microsoft.com/office/word/2023/wordml/word16du" xmlns:w16sdtfl="http://schemas.microsoft.com/office/word/2024/wordml/sdtformatlock" xmlns:a14="http://schemas.microsoft.com/office/drawing/2010/main" xmlns:pic="http://schemas.openxmlformats.org/drawingml/2006/picture" xmlns:a="http://schemas.openxmlformats.org/drawingml/2006/main">
             <w:pict>
               <v:group id="Group 24" style="position:absolute;margin-left:85.1pt;margin-top:-13.65pt;width:442.1pt;height:.8pt;z-index:251665408;mso-wrap-distance-left:0;mso-wrap-distance-right:0;mso-position-horizontal-relative:page" coordsize="56146,101" o:spid="_x0000_s1026" w14:anchorId="0408F621" o:gfxdata="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">
                 <v:shape id="Graphic 25" style="position:absolute;width:56127;height:95;visibility:visible;mso-wrap-style:square;v-text-anchor:top" coordsize="5612765,9525" o:spid="_x0000_s1027" fillcolor="#9f9f9f" stroked="f" path="m5612765,l,,,9525r5612765,l5612765,xe" o:gfxdata="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">
@@ -9773,7 +9765,7 @@
               </wp:anchor>
             </w:drawing>
           </mc:Choice>
-          <mc:Fallback xmlns:a="http://schemas.openxmlformats.org/drawingml/2006/main" xmlns:pic="http://schemas.openxmlformats.org/drawingml/2006/picture" xmlns:a14="http://schemas.microsoft.com/office/drawing/2010/main" xmlns:w16sdtfl="http://schemas.microsoft.com/office/word/2024/wordml/sdtformatlock" xmlns:w16du="http://schemas.microsoft.com/office/word/2023/wordml/word16du" xmlns:oel="http://schemas.microsoft.com/office/2019/extlst">
+          <mc:Fallback xmlns:oel="http://schemas.microsoft.com/office/2019/extlst" xmlns:w16du="http://schemas.microsoft.com/office/word/2023/wordml/word16du" xmlns:w16sdtfl="http://schemas.microsoft.com/office/word/2024/wordml/sdtformatlock" xmlns:a14="http://schemas.microsoft.com/office/drawing/2010/main" xmlns:pic="http://schemas.openxmlformats.org/drawingml/2006/picture" xmlns:a="http://schemas.openxmlformats.org/drawingml/2006/main">
             <w:pict>
               <v:group id="Group 59" style="position:absolute;margin-left:85.1pt;margin-top:-13.7pt;width:442.1pt;height:.75pt;z-index:251678720;mso-wrap-distance-left:0;mso-wrap-distance-right:0;mso-position-horizontal-relative:page" coordsize="56146,95" o:spid="_x0000_s1026" w14:anchorId="63F3E0E0" o:gfxdata="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">
                 <v:shape id="Graphic 60" style="position:absolute;width:56127;height:95;visibility:visible;mso-wrap-style:square;v-text-anchor:top" coordsize="5612765,9525" o:spid="_x0000_s1027" fillcolor="#9f9f9f" stroked="f" path="m5612765,l,,,9525r5612765,l5612765,xe" o:gfxdata="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">
@@ -10439,7 +10431,7 @@
               </wp:anchor>
             </w:drawing>
           </mc:Choice>
-          <mc:Fallback xmlns:a="http://schemas.openxmlformats.org/drawingml/2006/main" xmlns:pic="http://schemas.openxmlformats.org/drawingml/2006/picture" xmlns:a14="http://schemas.microsoft.com/office/drawing/2010/main" xmlns:w16sdtfl="http://schemas.microsoft.com/office/word/2024/wordml/sdtformatlock" xmlns:w16du="http://schemas.microsoft.com/office/word/2023/wordml/word16du" xmlns:oel="http://schemas.microsoft.com/office/2019/extlst">
+          <mc:Fallback xmlns:oel="http://schemas.microsoft.com/office/2019/extlst" xmlns:w16du="http://schemas.microsoft.com/office/word/2023/wordml/word16du" xmlns:w16sdtfl="http://schemas.microsoft.com/office/word/2024/wordml/sdtformatlock" xmlns:a14="http://schemas.microsoft.com/office/drawing/2010/main" xmlns:pic="http://schemas.openxmlformats.org/drawingml/2006/picture" xmlns:a="http://schemas.openxmlformats.org/drawingml/2006/main">
             <w:pict>
               <v:group id="Group 66" style="position:absolute;margin-left:85.1pt;margin-top:-13.6pt;width:442.1pt;height:.8pt;z-index:251679744;mso-wrap-distance-left:0;mso-wrap-distance-right:0;mso-position-horizontal-relative:page" coordsize="56146,101" o:spid="_x0000_s1026" w14:anchorId="73C6FDC8" o:gfxdata="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">
                 <v:shape id="Graphic 67" style="position:absolute;width:56127;height:89;visibility:visible;mso-wrap-style:square;v-text-anchor:top" coordsize="5612765,8890" o:spid="_x0000_s1027" fillcolor="#9f9f9f" stroked="f" path="m5612765,l,,,8877r5612765,l5612765,xe" o:gfxdata="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">
@@ -10834,11 +10826,12 @@
       <w:r>
         <w:rPr>
           <w:rFonts w:ascii="Times New Roman" w:hAnsi="Times New Roman" w:cs="Times New Roman"/>
-          <w:spacing w:val="-2"/>
+          <w:b/>
+          <w:spacing w:val="-16"/>
           <w:sz w:val="28"/>
           <w:szCs w:val="28"/>
         </w:rPr>
-        <w:t>2899747</w:t>
+        <w:t>2900177</w:t>
       </w:r>
     </w:p>
     <w:p>
@@ -11461,7 +11454,7 @@
               </wp:anchor>
             </w:drawing>
           </mc:Choice>
-          <mc:Fallback xmlns:a="http://schemas.openxmlformats.org/drawingml/2006/main" xmlns:pic="http://schemas.openxmlformats.org/drawingml/2006/picture" xmlns:a14="http://schemas.microsoft.com/office/drawing/2010/main" xmlns:w16sdtfl="http://schemas.microsoft.com/office/word/2024/wordml/sdtformatlock" xmlns:w16du="http://schemas.microsoft.com/office/word/2023/wordml/word16du" xmlns:oel="http://schemas.microsoft.com/office/2019/extlst">
+          <mc:Fallback xmlns:oel="http://schemas.microsoft.com/office/2019/extlst" xmlns:w16du="http://schemas.microsoft.com/office/word/2023/wordml/word16du" xmlns:w16sdtfl="http://schemas.microsoft.com/office/word/2024/wordml/sdtformatlock" xmlns:a14="http://schemas.microsoft.com/office/drawing/2010/main" xmlns:pic="http://schemas.openxmlformats.org/drawingml/2006/picture" xmlns:a="http://schemas.openxmlformats.org/drawingml/2006/main">
             <w:pict>
               <v:group id="Group 73" style="position:absolute;margin-left:85.1pt;margin-top:-13.65pt;width:442.1pt;height:.85pt;z-index:251680768;mso-wrap-distance-left:0;mso-wrap-distance-right:0;mso-position-horizontal-relative:page" coordsize="56146,107" o:spid="_x0000_s1026" w14:anchorId="77C7552C" o:gfxdata="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">
                 <v:shape id="Graphic 74" style="position:absolute;width:56127;height:88;visibility:visible;mso-wrap-style:square;v-text-anchor:top" coordsize="5612765,8890" o:spid="_x0000_s1027" fillcolor="#9f9f9f" stroked="f" path="m5612765,l,,,8890r5612765,l5612765,xe" o:gfxdata="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">
@@ -14728,6 +14721,10 @@
 </file>
 
 <file path=customXml/item1.xml><?xml version="1.0" encoding="utf-8"?>
+<b:Sources xmlns:b="http://schemas.openxmlformats.org/officeDocument/2006/bibliography" xmlns="http://schemas.openxmlformats.org/officeDocument/2006/bibliography" SelectedStyle="\APASixthEditionOfficeOnline.xsl" StyleName="APA" Version="6"/>
+</file>
+
+<file path=customXml/item2.xml><?xml version="1.0" encoding="utf-8"?>
 <ct:contentTypeSchema xmlns:ct="http://schemas.microsoft.com/office/2006/metadata/contentType" xmlns:ma="http://schemas.microsoft.com/office/2006/metadata/properties/metaAttributes" ct:_="" ma:_="" ma:contentTypeName="Document" ma:contentTypeID="0x01010029D82C79E9C45A4F8892A5168669910F" ma:contentTypeVersion="12" ma:contentTypeDescription="Create a new document." ma:contentTypeScope="" ma:versionID="1ea8e158fdb56c00ff9dbd260d4d852a">
   <xsd:schema xmlns:xsd="http://www.w3.org/2001/XMLSchema" xmlns:xs="http://www.w3.org/2001/XMLSchema" xmlns:p="http://schemas.microsoft.com/office/2006/metadata/properties" xmlns:ns2="e3f02ce4-f17e-46f8-88f7-72120ec08e56" xmlns:ns3="8e4e03e1-f8b1-44af-8a18-d6c17e30f4d4" targetNamespace="http://schemas.microsoft.com/office/2006/metadata/properties" ma:root="true" ma:fieldsID="dfc354b75f42f41b3089271a87c970f8" ns2:_="" ns3:_="">
     <xsd:import namespace="e3f02ce4-f17e-46f8-88f7-72120ec08e56"/>
@@ -14928,20 +14925,7 @@
 </ct:contentTypeSchema>
 </file>
 
-<file path=customXml/item2.xml><?xml version="1.0" encoding="utf-8"?>
-<b:Sources xmlns:b="http://schemas.openxmlformats.org/officeDocument/2006/bibliography" xmlns="http://schemas.openxmlformats.org/officeDocument/2006/bibliography" SelectedStyle="\APASixthEditionOfficeOnline.xsl" StyleName="APA" Version="6"/>
-</file>
-
 <file path=customXml/item3.xml><?xml version="1.0" encoding="utf-8"?>
-<?mso-contentType ?>
-<FormTemplates xmlns="http://schemas.microsoft.com/sharepoint/v3/contenttype/forms">
-  <Display>DocumentLibraryForm</Display>
-  <Edit>DocumentLibraryForm</Edit>
-  <New>DocumentLibraryForm</New>
-</FormTemplates>
-</file>
-
-<file path=customXml/item4.xml><?xml version="1.0" encoding="utf-8"?>
 <p:properties xmlns:p="http://schemas.microsoft.com/office/2006/metadata/properties" xmlns:xsi="http://www.w3.org/2001/XMLSchema-instance" xmlns:pc="http://schemas.microsoft.com/office/infopath/2007/PartnerControls">
   <documentManagement>
     <TaxCatchAll xmlns="8e4e03e1-f8b1-44af-8a18-d6c17e30f4d4" xsi:nil="true"/>
@@ -14952,7 +14936,24 @@
 </p:properties>
 </file>
 
+<file path=customXml/item4.xml><?xml version="1.0" encoding="utf-8"?>
+<?mso-contentType ?>
+<FormTemplates xmlns="http://schemas.microsoft.com/sharepoint/v3/contenttype/forms">
+  <Display>DocumentLibraryForm</Display>
+  <Edit>DocumentLibraryForm</Edit>
+  <New>DocumentLibraryForm</New>
+</FormTemplates>
+</file>
+
 <file path=customXml/itemProps1.xml><?xml version="1.0" encoding="utf-8"?>
+<ds:datastoreItem xmlns:ds="http://schemas.openxmlformats.org/officeDocument/2006/customXml" ds:itemID="{A4456BAC-648F-42F4-B370-5BD83999702C}">
+  <ds:schemaRefs>
+    <ds:schemaRef ds:uri="http://schemas.openxmlformats.org/officeDocument/2006/bibliography"/>
+  </ds:schemaRefs>
+</ds:datastoreItem>
+</file>
+
+<file path=customXml/itemProps2.xml><?xml version="1.0" encoding="utf-8"?>
 <ds:datastoreItem xmlns:ds="http://schemas.openxmlformats.org/officeDocument/2006/customXml" ds:itemID="{8AC8A7BF-5715-4189-BFEE-1E9F072ABCFA}">
   <ds:schemaRefs>
     <ds:schemaRef ds:uri="http://schemas.microsoft.com/office/2006/metadata/contentType"/>
@@ -14971,23 +14972,7 @@
 </ds:datastoreItem>
 </file>
 
-<file path=customXml/itemProps2.xml><?xml version="1.0" encoding="utf-8"?>
-<ds:datastoreItem xmlns:ds="http://schemas.openxmlformats.org/officeDocument/2006/customXml" ds:itemID="{A4456BAC-648F-42F4-B370-5BD83999702C}">
-  <ds:schemaRefs>
-    <ds:schemaRef ds:uri="http://schemas.openxmlformats.org/officeDocument/2006/bibliography"/>
-  </ds:schemaRefs>
-</ds:datastoreItem>
-</file>
-
 <file path=customXml/itemProps3.xml><?xml version="1.0" encoding="utf-8"?>
-<ds:datastoreItem xmlns:ds="http://schemas.openxmlformats.org/officeDocument/2006/customXml" ds:itemID="{66B7FD9B-8508-44D5-BA2D-E6A996CC4A35}">
-  <ds:schemaRefs>
-    <ds:schemaRef ds:uri="http://schemas.microsoft.com/sharepoint/v3/contenttype/forms"/>
-  </ds:schemaRefs>
-</ds:datastoreItem>
-</file>
-
-<file path=customXml/itemProps4.xml><?xml version="1.0" encoding="utf-8"?>
 <ds:datastoreItem xmlns:ds="http://schemas.openxmlformats.org/officeDocument/2006/customXml" ds:itemID="{A1583A6B-4CC0-421B-B80F-E187E9673F7F}">
   <ds:schemaRefs>
     <ds:schemaRef ds:uri="http://schemas.microsoft.com/office/2006/metadata/properties"/>
@@ -14996,4 +14981,12 @@
     <ds:schemaRef ds:uri="e3f02ce4-f17e-46f8-88f7-72120ec08e56"/>
   </ds:schemaRefs>
 </ds:datastoreItem>
+</file>
+
+<file path=customXml/itemProps4.xml><?xml version="1.0" encoding="utf-8"?>
+<ds:datastoreItem xmlns:ds="http://schemas.openxmlformats.org/officeDocument/2006/customXml" ds:itemID="{66B7FD9B-8508-44D5-BA2D-E6A996CC4A35}">
+  <ds:schemaRefs>
+    <ds:schemaRef ds:uri="http://schemas.microsoft.com/sharepoint/v3/contenttype/forms"/>
+  </ds:schemaRefs>
+</ds:datastoreItem>
 </file>
</xml_diff>